<commit_message>
Relatório conforme as normas ABNT e nome inseridos na capa
</commit_message>
<xml_diff>
--- a/Trabalho Prático I.docx
+++ b/Trabalho Prático I.docx
@@ -4,10 +4,9 @@
   <w:body>
     <w:p>
       <w:pPr>
-        <w:spacing w:after="0"/>
         <w:jc w:val="center"/>
         <w:rPr>
-          <w:rFonts w:ascii="Arial" w:hAnsi="Arial" w:cs="Arial"/>
+          <w:rFonts w:cs="Arial"/>
           <w:b/>
           <w:sz w:val="28"/>
           <w:szCs w:val="28"/>
@@ -15,7 +14,7 @@
       </w:pPr>
       <w:r>
         <w:rPr>
-          <w:rFonts w:ascii="Arial" w:hAnsi="Arial" w:cs="Arial"/>
+          <w:rFonts w:cs="Arial"/>
           <w:b/>
           <w:noProof/>
           <w:sz w:val="28"/>
@@ -40,7 +39,7 @@
                     </pic:cNvPicPr>
                   </pic:nvPicPr>
                   <pic:blipFill>
-                    <a:blip r:embed="rId5" cstate="print">
+                    <a:blip r:embed="rId7" cstate="print">
                       <a:extLst>
                         <a:ext uri="{28A0092B-C50C-407E-A947-70E740481C1C}">
                           <a14:useLocalDpi xmlns:a14="http://schemas.microsoft.com/office/drawing/2010/main" val="0"/>
@@ -74,116 +73,197 @@
     </w:p>
     <w:p>
       <w:pPr>
-        <w:spacing w:after="0"/>
         <w:jc w:val="center"/>
         <w:rPr>
-          <w:rFonts w:ascii="Arial" w:hAnsi="Arial" w:cs="Arial"/>
-        </w:rPr>
-      </w:pPr>
-    </w:p>
-    <w:p>
-      <w:pPr>
-        <w:spacing w:after="0"/>
+          <w:rFonts w:cs="Arial"/>
+        </w:rPr>
+      </w:pPr>
+    </w:p>
+    <w:p>
+      <w:pPr>
         <w:jc w:val="center"/>
         <w:rPr>
-          <w:rFonts w:ascii="Arial" w:hAnsi="Arial" w:cs="Arial"/>
-        </w:rPr>
-      </w:pPr>
-    </w:p>
-    <w:p>
-      <w:pPr>
-        <w:spacing w:after="0"/>
+          <w:rFonts w:cs="Arial"/>
+        </w:rPr>
+      </w:pPr>
+    </w:p>
+    <w:p>
+      <w:pPr>
         <w:jc w:val="center"/>
         <w:rPr>
-          <w:rFonts w:ascii="Arial" w:hAnsi="Arial" w:cs="Arial"/>
-          <w:sz w:val="24"/>
-          <w:szCs w:val="24"/>
-        </w:rPr>
-      </w:pPr>
-    </w:p>
-    <w:p>
-      <w:pPr>
-        <w:spacing w:after="0"/>
+          <w:rFonts w:cs="Arial"/>
+          <w:szCs w:val="24"/>
+        </w:rPr>
+      </w:pPr>
+      <w:r>
+        <w:rPr>
+          <w:rFonts w:ascii="Helvetica" w:hAnsi="Helvetica"/>
+          <w:color w:val="333333"/>
+          <w:shd w:val="clear" w:color="auto" w:fill="FFFFFF"/>
+        </w:rPr>
+        <w:t>Bruno Vedoveto Leandro</w:t>
+      </w:r>
+      <w:r>
+        <w:rPr>
+          <w:rStyle w:val="apple-converted-space"/>
+          <w:rFonts w:ascii="Helvetica" w:hAnsi="Helvetica"/>
+          <w:color w:val="333333"/>
+          <w:shd w:val="clear" w:color="auto" w:fill="FFFFFF"/>
+        </w:rPr>
+        <w:t> </w:t>
+      </w:r>
+    </w:p>
+    <w:p>
+      <w:pPr>
         <w:jc w:val="center"/>
         <w:rPr>
-          <w:rFonts w:ascii="Arial" w:hAnsi="Arial" w:cs="Arial"/>
-          <w:sz w:val="24"/>
-          <w:szCs w:val="24"/>
-        </w:rPr>
-      </w:pPr>
-    </w:p>
-    <w:p>
-      <w:pPr>
-        <w:spacing w:after="0"/>
+          <w:rStyle w:val="apple-converted-space"/>
+          <w:rFonts w:ascii="Helvetica" w:hAnsi="Helvetica"/>
+          <w:color w:val="333333"/>
+          <w:shd w:val="clear" w:color="auto" w:fill="FFFFFF"/>
+        </w:rPr>
+      </w:pPr>
+      <w:r>
+        <w:rPr>
+          <w:rFonts w:ascii="Helvetica" w:hAnsi="Helvetica"/>
+          <w:color w:val="333333"/>
+          <w:shd w:val="clear" w:color="auto" w:fill="FFFFFF"/>
+        </w:rPr>
+        <w:t>Giovanna Cazelato Pires</w:t>
+      </w:r>
+      <w:r>
+        <w:rPr>
+          <w:rStyle w:val="apple-converted-space"/>
+          <w:rFonts w:ascii="Helvetica" w:hAnsi="Helvetica"/>
+          <w:color w:val="333333"/>
+          <w:shd w:val="clear" w:color="auto" w:fill="FFFFFF"/>
+        </w:rPr>
+        <w:t> </w:t>
+      </w:r>
+    </w:p>
+    <w:p>
+      <w:pPr>
         <w:jc w:val="center"/>
         <w:rPr>
-          <w:rFonts w:ascii="Arial" w:hAnsi="Arial" w:cs="Arial"/>
-          <w:sz w:val="24"/>
-          <w:szCs w:val="24"/>
-        </w:rPr>
-      </w:pPr>
-    </w:p>
-    <w:p>
-      <w:pPr>
-        <w:spacing w:after="0"/>
+          <w:rFonts w:cs="Arial"/>
+          <w:szCs w:val="24"/>
+        </w:rPr>
+      </w:pPr>
+      <w:r>
+        <w:rPr>
+          <w:rFonts w:cs="Arial"/>
+          <w:szCs w:val="24"/>
+        </w:rPr>
+        <w:t xml:space="preserve">Wesley Otto Garcia Utsunomiya </w:t>
+      </w:r>
+    </w:p>
+    <w:p>
+      <w:pPr>
         <w:jc w:val="center"/>
         <w:rPr>
-          <w:rFonts w:ascii="Arial" w:hAnsi="Arial" w:cs="Arial"/>
-          <w:sz w:val="24"/>
-          <w:szCs w:val="24"/>
-        </w:rPr>
-      </w:pPr>
-    </w:p>
-    <w:p>
-      <w:pPr>
-        <w:spacing w:after="0"/>
+          <w:rFonts w:cs="Arial"/>
+          <w:szCs w:val="24"/>
+        </w:rPr>
+      </w:pPr>
+      <w:r>
+        <w:rPr>
+          <w:rFonts w:cs="Arial"/>
+          <w:color w:val="000000"/>
+          <w:szCs w:val="24"/>
+          <w:shd w:val="clear" w:color="auto" w:fill="FFFFFF"/>
+        </w:rPr>
+        <w:t>Jonathan Henrique de O</w:t>
+      </w:r>
+      <w:r>
+        <w:rPr>
+          <w:rFonts w:cs="Arial"/>
+          <w:color w:val="000000"/>
+          <w:szCs w:val="24"/>
+          <w:shd w:val="clear" w:color="auto" w:fill="FFFFFF"/>
+        </w:rPr>
+        <w:t>liveir</w:t>
+      </w:r>
+      <w:r>
+        <w:rPr>
+          <w:rFonts w:cs="Arial"/>
+          <w:color w:val="000000"/>
+          <w:szCs w:val="24"/>
+          <w:shd w:val="clear" w:color="auto" w:fill="FFFFFF"/>
+        </w:rPr>
+        <w:t>a</w:t>
+      </w:r>
+      <w:bookmarkStart w:id="0" w:name="_GoBack"/>
+      <w:bookmarkEnd w:id="0"/>
+    </w:p>
+    <w:p>
+      <w:pPr>
         <w:jc w:val="center"/>
         <w:rPr>
-          <w:rFonts w:ascii="Arial" w:hAnsi="Arial" w:cs="Arial"/>
-          <w:sz w:val="24"/>
-          <w:szCs w:val="24"/>
-        </w:rPr>
-      </w:pPr>
-    </w:p>
-    <w:p>
-      <w:pPr>
-        <w:spacing w:after="0"/>
+          <w:rFonts w:cs="Arial"/>
+          <w:szCs w:val="24"/>
+        </w:rPr>
+      </w:pPr>
+    </w:p>
+    <w:p>
+      <w:pPr>
         <w:jc w:val="center"/>
         <w:rPr>
-          <w:rFonts w:ascii="Arial" w:hAnsi="Arial" w:cs="Arial"/>
-          <w:sz w:val="24"/>
-          <w:szCs w:val="24"/>
-        </w:rPr>
-      </w:pPr>
-    </w:p>
-    <w:p>
-      <w:pPr>
-        <w:spacing w:after="0"/>
+          <w:rFonts w:cs="Arial"/>
+          <w:szCs w:val="24"/>
+        </w:rPr>
+      </w:pPr>
+    </w:p>
+    <w:p>
+      <w:pPr>
         <w:jc w:val="center"/>
         <w:rPr>
-          <w:rFonts w:ascii="Arial" w:hAnsi="Arial" w:cs="Arial"/>
-          <w:sz w:val="24"/>
-          <w:szCs w:val="24"/>
-        </w:rPr>
-      </w:pPr>
-    </w:p>
-    <w:p>
-      <w:pPr>
-        <w:spacing w:after="0"/>
+          <w:rFonts w:cs="Arial"/>
+          <w:szCs w:val="24"/>
+        </w:rPr>
+      </w:pPr>
+    </w:p>
+    <w:p>
+      <w:pPr>
         <w:jc w:val="center"/>
         <w:rPr>
-          <w:rFonts w:ascii="Arial" w:hAnsi="Arial" w:cs="Arial"/>
-          <w:sz w:val="24"/>
-          <w:szCs w:val="24"/>
-        </w:rPr>
-      </w:pPr>
-    </w:p>
-    <w:p>
-      <w:pPr>
-        <w:spacing w:after="0"/>
+          <w:rFonts w:cs="Arial"/>
+          <w:szCs w:val="24"/>
+        </w:rPr>
+      </w:pPr>
+    </w:p>
+    <w:p>
+      <w:pPr>
         <w:jc w:val="center"/>
         <w:rPr>
-          <w:rFonts w:ascii="Arial" w:hAnsi="Arial" w:cs="Arial"/>
+          <w:rFonts w:cs="Arial"/>
+          <w:szCs w:val="24"/>
+        </w:rPr>
+      </w:pPr>
+    </w:p>
+    <w:p>
+      <w:pPr>
+        <w:jc w:val="center"/>
+        <w:rPr>
+          <w:rFonts w:cs="Arial"/>
+          <w:szCs w:val="24"/>
+        </w:rPr>
+      </w:pPr>
+    </w:p>
+    <w:p>
+      <w:pPr>
+        <w:jc w:val="center"/>
+        <w:rPr>
+          <w:rFonts w:cs="Arial"/>
+          <w:szCs w:val="24"/>
+        </w:rPr>
+      </w:pPr>
+    </w:p>
+    <w:p>
+      <w:pPr>
+        <w:ind w:left="707"/>
+        <w:jc w:val="center"/>
+        <w:rPr>
+          <w:rFonts w:cs="Arial"/>
           <w:b/>
           <w:sz w:val="28"/>
           <w:szCs w:val="28"/>
@@ -191,7 +271,7 @@
       </w:pPr>
       <w:r>
         <w:rPr>
-          <w:rFonts w:ascii="Arial" w:hAnsi="Arial" w:cs="Arial"/>
+          <w:rFonts w:cs="Arial"/>
           <w:b/>
           <w:sz w:val="28"/>
           <w:szCs w:val="28"/>
@@ -201,10 +281,9 @@
     </w:p>
     <w:p>
       <w:pPr>
-        <w:spacing w:after="0"/>
         <w:jc w:val="center"/>
         <w:rPr>
-          <w:rFonts w:ascii="Arial" w:hAnsi="Arial" w:cs="Arial"/>
+          <w:rFonts w:cs="Arial"/>
           <w:sz w:val="28"/>
           <w:szCs w:val="28"/>
         </w:rPr>
@@ -212,202 +291,644 @@
     </w:p>
     <w:p>
       <w:pPr>
-        <w:spacing w:after="0"/>
         <w:jc w:val="center"/>
         <w:rPr>
-          <w:rFonts w:ascii="Arial" w:hAnsi="Arial" w:cs="Arial"/>
+          <w:rFonts w:cs="Arial"/>
+          <w:szCs w:val="24"/>
+        </w:rPr>
+      </w:pPr>
+    </w:p>
+    <w:p>
+      <w:pPr>
+        <w:jc w:val="center"/>
+        <w:rPr>
+          <w:rFonts w:cs="Arial"/>
+          <w:szCs w:val="24"/>
+        </w:rPr>
+      </w:pPr>
+    </w:p>
+    <w:p>
+      <w:pPr>
+        <w:rPr>
+          <w:rFonts w:cs="Arial"/>
+          <w:szCs w:val="24"/>
+        </w:rPr>
+      </w:pPr>
+      <w:r>
+        <w:rPr>
+          <w:rFonts w:cs="Arial"/>
+          <w:szCs w:val="24"/>
+        </w:rPr>
+        <w:t xml:space="preserve">      </w:t>
+      </w:r>
+      <w:r>
+        <w:rPr>
+          <w:rFonts w:cs="Arial"/>
+          <w:szCs w:val="24"/>
+        </w:rPr>
+        <w:t xml:space="preserve">                        </w:t>
+      </w:r>
+    </w:p>
+    <w:p>
+      <w:pPr>
+        <w:rPr>
+          <w:rFonts w:cs="Arial"/>
+          <w:szCs w:val="24"/>
+        </w:rPr>
+      </w:pPr>
+    </w:p>
+    <w:p>
+      <w:pPr>
+        <w:jc w:val="center"/>
+        <w:rPr>
+          <w:rFonts w:cs="Arial"/>
+          <w:szCs w:val="24"/>
+        </w:rPr>
+      </w:pPr>
+      <w:r>
+        <w:rPr>
+          <w:rFonts w:cs="Arial"/>
+          <w:szCs w:val="24"/>
+        </w:rPr>
+        <w:t xml:space="preserve">Professora Vânia </w:t>
+      </w:r>
+    </w:p>
+    <w:p>
+      <w:pPr>
+        <w:jc w:val="center"/>
+        <w:rPr>
+          <w:rFonts w:cs="Arial"/>
+          <w:szCs w:val="24"/>
+        </w:rPr>
+      </w:pPr>
+    </w:p>
+    <w:p>
+      <w:pPr>
+        <w:jc w:val="center"/>
+        <w:rPr>
+          <w:rFonts w:cs="Arial"/>
+          <w:szCs w:val="24"/>
+        </w:rPr>
+      </w:pPr>
+    </w:p>
+    <w:p>
+      <w:pPr>
+        <w:jc w:val="center"/>
+        <w:rPr>
+          <w:rFonts w:cs="Arial"/>
+          <w:szCs w:val="24"/>
+        </w:rPr>
+      </w:pPr>
+    </w:p>
+    <w:p>
+      <w:pPr>
+        <w:jc w:val="center"/>
+        <w:rPr>
+          <w:rFonts w:cs="Arial"/>
+          <w:szCs w:val="24"/>
+        </w:rPr>
+      </w:pPr>
+    </w:p>
+    <w:p>
+      <w:pPr>
+        <w:jc w:val="center"/>
+        <w:rPr>
+          <w:rFonts w:cs="Arial"/>
+          <w:szCs w:val="24"/>
+        </w:rPr>
+      </w:pPr>
+    </w:p>
+    <w:p>
+      <w:pPr>
+        <w:jc w:val="center"/>
+        <w:rPr>
+          <w:rFonts w:cs="Arial"/>
+          <w:szCs w:val="24"/>
+        </w:rPr>
+      </w:pPr>
+    </w:p>
+    <w:p>
+      <w:pPr>
+        <w:jc w:val="center"/>
+        <w:rPr>
+          <w:rFonts w:cs="Arial"/>
+          <w:szCs w:val="24"/>
+        </w:rPr>
+      </w:pPr>
+      <w:r>
+        <w:rPr>
+          <w:rFonts w:cs="Arial"/>
+          <w:szCs w:val="24"/>
+        </w:rPr>
+        <w:t xml:space="preserve">Rio claro </w:t>
+      </w:r>
+    </w:p>
+    <w:p>
+      <w:pPr>
+        <w:jc w:val="center"/>
+        <w:rPr>
+          <w:rFonts w:cs="Arial"/>
+          <w:szCs w:val="24"/>
+        </w:rPr>
+      </w:pPr>
+      <w:r>
+        <w:rPr>
+          <w:rFonts w:cs="Arial"/>
+          <w:szCs w:val="24"/>
+        </w:rPr>
+        <w:lastRenderedPageBreak/>
+        <w:t>2016</w:t>
+      </w:r>
+    </w:p>
+    <w:sdt>
+      <w:sdtPr>
+        <w:rPr>
+          <w:rFonts w:ascii="Arial" w:eastAsia="Calibri" w:hAnsi="Arial" w:cs="Arial"/>
+          <w:b/>
+          <w:color w:val="auto"/>
           <w:sz w:val="24"/>
-          <w:szCs w:val="24"/>
-        </w:rPr>
-      </w:pPr>
-    </w:p>
-    <w:p>
-      <w:pPr>
-        <w:spacing w:after="0"/>
-        <w:jc w:val="center"/>
-        <w:rPr>
-          <w:rFonts w:ascii="Arial" w:hAnsi="Arial" w:cs="Arial"/>
-          <w:sz w:val="24"/>
-          <w:szCs w:val="24"/>
-        </w:rPr>
-      </w:pPr>
-    </w:p>
-    <w:p>
-      <w:pPr>
-        <w:spacing w:after="0"/>
-        <w:jc w:val="center"/>
-        <w:rPr>
-          <w:rFonts w:ascii="Arial" w:hAnsi="Arial" w:cs="Arial"/>
-          <w:sz w:val="24"/>
-          <w:szCs w:val="24"/>
-        </w:rPr>
-      </w:pPr>
-    </w:p>
-    <w:p>
-      <w:pPr>
-        <w:spacing w:after="0"/>
-        <w:jc w:val="center"/>
-        <w:rPr>
-          <w:rFonts w:ascii="Arial" w:hAnsi="Arial" w:cs="Arial"/>
-          <w:sz w:val="24"/>
-          <w:szCs w:val="24"/>
-        </w:rPr>
-      </w:pPr>
-    </w:p>
-    <w:p>
-      <w:pPr>
-        <w:tabs>
-          <w:tab w:val="left" w:pos="5691"/>
-        </w:tabs>
-        <w:spacing w:after="0"/>
-        <w:rPr>
-          <w:rFonts w:ascii="Arial" w:hAnsi="Arial" w:cs="Arial"/>
-          <w:sz w:val="24"/>
-          <w:szCs w:val="24"/>
-        </w:rPr>
-      </w:pPr>
-      <w:r>
-        <w:rPr>
-          <w:rFonts w:ascii="Arial" w:hAnsi="Arial" w:cs="Arial"/>
-          <w:sz w:val="24"/>
-          <w:szCs w:val="24"/>
-        </w:rPr>
+          <w:szCs w:val="22"/>
+          <w:lang w:eastAsia="en-US"/>
+        </w:rPr>
+        <w:id w:val="1546104032"/>
+        <w:docPartObj>
+          <w:docPartGallery w:val="Table of Contents"/>
+          <w:docPartUnique/>
+        </w:docPartObj>
+      </w:sdtPr>
+      <w:sdtEndPr>
+        <w:rPr>
+          <w:rFonts w:cs="Times New Roman"/>
+          <w:bCs/>
+        </w:rPr>
+      </w:sdtEndPr>
+      <w:sdtContent>
+        <w:p>
+          <w:pPr>
+            <w:pStyle w:val="CabealhodoSumrio"/>
+            <w:jc w:val="center"/>
+            <w:rPr>
+              <w:rFonts w:ascii="Arial" w:hAnsi="Arial" w:cs="Arial"/>
+              <w:b/>
+              <w:color w:val="auto"/>
+            </w:rPr>
+          </w:pPr>
+          <w:r>
+            <w:rPr>
+              <w:rFonts w:ascii="Arial" w:hAnsi="Arial" w:cs="Arial"/>
+              <w:b/>
+              <w:color w:val="auto"/>
+            </w:rPr>
+            <w:t>Sumário</w:t>
+          </w:r>
+        </w:p>
+        <w:p>
+          <w:pPr>
+            <w:rPr>
+              <w:lang w:eastAsia="pt-BR"/>
+            </w:rPr>
+          </w:pPr>
+        </w:p>
+        <w:p>
+          <w:pPr>
+            <w:pStyle w:val="Sumrio1"/>
+            <w:tabs>
+              <w:tab w:val="right" w:leader="dot" w:pos="8494"/>
+            </w:tabs>
+            <w:rPr>
+              <w:rFonts w:asciiTheme="minorHAnsi" w:eastAsiaTheme="minorEastAsia" w:hAnsiTheme="minorHAnsi" w:cstheme="minorBidi"/>
+              <w:noProof/>
+              <w:sz w:val="22"/>
+              <w:lang w:eastAsia="pt-BR"/>
+            </w:rPr>
+          </w:pPr>
+          <w:r>
+            <w:fldChar w:fldCharType="begin"/>
+          </w:r>
+          <w:r>
+            <w:instrText xml:space="preserve"> TOC \o "1-3" \h \z \u </w:instrText>
+          </w:r>
+          <w:r>
+            <w:fldChar w:fldCharType="separate"/>
+          </w:r>
+          <w:hyperlink w:anchor="_Toc450680228" w:history="1">
+            <w:r>
+              <w:rPr>
+                <w:rStyle w:val="Hyperlink"/>
+                <w:noProof/>
+              </w:rPr>
+              <w:t>Introdução</w:t>
+            </w:r>
+            <w:r>
+              <w:rPr>
+                <w:noProof/>
+                <w:webHidden/>
+              </w:rPr>
+              <w:tab/>
+            </w:r>
+            <w:r>
+              <w:rPr>
+                <w:noProof/>
+                <w:webHidden/>
+              </w:rPr>
+              <w:fldChar w:fldCharType="begin"/>
+            </w:r>
+            <w:r>
+              <w:rPr>
+                <w:noProof/>
+                <w:webHidden/>
+              </w:rPr>
+              <w:instrText xml:space="preserve"> PAGEREF _Toc450680228 \h </w:instrText>
+            </w:r>
+            <w:r>
+              <w:rPr>
+                <w:noProof/>
+                <w:webHidden/>
+              </w:rPr>
+            </w:r>
+            <w:r>
+              <w:rPr>
+                <w:noProof/>
+                <w:webHidden/>
+              </w:rPr>
+              <w:fldChar w:fldCharType="separate"/>
+            </w:r>
+            <w:r>
+              <w:rPr>
+                <w:noProof/>
+                <w:webHidden/>
+              </w:rPr>
+              <w:t>2</w:t>
+            </w:r>
+            <w:r>
+              <w:rPr>
+                <w:noProof/>
+                <w:webHidden/>
+              </w:rPr>
+              <w:fldChar w:fldCharType="end"/>
+            </w:r>
+          </w:hyperlink>
+        </w:p>
+        <w:p>
+          <w:pPr>
+            <w:pStyle w:val="Sumrio1"/>
+            <w:tabs>
+              <w:tab w:val="right" w:leader="dot" w:pos="8494"/>
+            </w:tabs>
+            <w:rPr>
+              <w:rFonts w:asciiTheme="minorHAnsi" w:eastAsiaTheme="minorEastAsia" w:hAnsiTheme="minorHAnsi" w:cstheme="minorBidi"/>
+              <w:noProof/>
+              <w:sz w:val="22"/>
+              <w:lang w:eastAsia="pt-BR"/>
+            </w:rPr>
+          </w:pPr>
+          <w:hyperlink w:anchor="_Toc450680229" w:history="1">
+            <w:r>
+              <w:rPr>
+                <w:rStyle w:val="Hyperlink"/>
+                <w:noProof/>
+              </w:rPr>
+              <w:t>Seção 1</w:t>
+            </w:r>
+            <w:r>
+              <w:rPr>
+                <w:noProof/>
+                <w:webHidden/>
+              </w:rPr>
+              <w:tab/>
+            </w:r>
+            <w:r>
+              <w:rPr>
+                <w:noProof/>
+                <w:webHidden/>
+              </w:rPr>
+              <w:fldChar w:fldCharType="begin"/>
+            </w:r>
+            <w:r>
+              <w:rPr>
+                <w:noProof/>
+                <w:webHidden/>
+              </w:rPr>
+              <w:instrText xml:space="preserve"> PAGEREF _Toc450680229 \h </w:instrText>
+            </w:r>
+            <w:r>
+              <w:rPr>
+                <w:noProof/>
+                <w:webHidden/>
+              </w:rPr>
+            </w:r>
+            <w:r>
+              <w:rPr>
+                <w:noProof/>
+                <w:webHidden/>
+              </w:rPr>
+              <w:fldChar w:fldCharType="separate"/>
+            </w:r>
+            <w:r>
+              <w:rPr>
+                <w:noProof/>
+                <w:webHidden/>
+              </w:rPr>
+              <w:t>3</w:t>
+            </w:r>
+            <w:r>
+              <w:rPr>
+                <w:noProof/>
+                <w:webHidden/>
+              </w:rPr>
+              <w:fldChar w:fldCharType="end"/>
+            </w:r>
+          </w:hyperlink>
+        </w:p>
+        <w:p>
+          <w:pPr>
+            <w:pStyle w:val="Sumrio1"/>
+            <w:tabs>
+              <w:tab w:val="right" w:leader="dot" w:pos="8494"/>
+            </w:tabs>
+            <w:rPr>
+              <w:rFonts w:asciiTheme="minorHAnsi" w:eastAsiaTheme="minorEastAsia" w:hAnsiTheme="minorHAnsi" w:cstheme="minorBidi"/>
+              <w:noProof/>
+              <w:sz w:val="22"/>
+              <w:lang w:eastAsia="pt-BR"/>
+            </w:rPr>
+          </w:pPr>
+          <w:hyperlink w:anchor="_Toc450680230" w:history="1">
+            <w:r>
+              <w:rPr>
+                <w:rStyle w:val="Hyperlink"/>
+                <w:noProof/>
+              </w:rPr>
+              <w:t>Seção 2</w:t>
+            </w:r>
+            <w:r>
+              <w:rPr>
+                <w:noProof/>
+                <w:webHidden/>
+              </w:rPr>
+              <w:tab/>
+            </w:r>
+            <w:r>
+              <w:rPr>
+                <w:noProof/>
+                <w:webHidden/>
+              </w:rPr>
+              <w:fldChar w:fldCharType="begin"/>
+            </w:r>
+            <w:r>
+              <w:rPr>
+                <w:noProof/>
+                <w:webHidden/>
+              </w:rPr>
+              <w:instrText xml:space="preserve"> PAGEREF _Toc450680230 \h </w:instrText>
+            </w:r>
+            <w:r>
+              <w:rPr>
+                <w:noProof/>
+                <w:webHidden/>
+              </w:rPr>
+            </w:r>
+            <w:r>
+              <w:rPr>
+                <w:noProof/>
+                <w:webHidden/>
+              </w:rPr>
+              <w:fldChar w:fldCharType="separate"/>
+            </w:r>
+            <w:r>
+              <w:rPr>
+                <w:noProof/>
+                <w:webHidden/>
+              </w:rPr>
+              <w:t>4</w:t>
+            </w:r>
+            <w:r>
+              <w:rPr>
+                <w:noProof/>
+                <w:webHidden/>
+              </w:rPr>
+              <w:fldChar w:fldCharType="end"/>
+            </w:r>
+          </w:hyperlink>
+        </w:p>
+        <w:p>
+          <w:pPr>
+            <w:pStyle w:val="Sumrio1"/>
+            <w:tabs>
+              <w:tab w:val="right" w:leader="dot" w:pos="8494"/>
+            </w:tabs>
+            <w:rPr>
+              <w:rFonts w:asciiTheme="minorHAnsi" w:eastAsiaTheme="minorEastAsia" w:hAnsiTheme="minorHAnsi" w:cstheme="minorBidi"/>
+              <w:noProof/>
+              <w:sz w:val="22"/>
+              <w:lang w:eastAsia="pt-BR"/>
+            </w:rPr>
+          </w:pPr>
+          <w:hyperlink w:anchor="_Toc450680231" w:history="1">
+            <w:r>
+              <w:rPr>
+                <w:rStyle w:val="Hyperlink"/>
+                <w:noProof/>
+              </w:rPr>
+              <w:t>Conclusão</w:t>
+            </w:r>
+            <w:r>
+              <w:rPr>
+                <w:noProof/>
+                <w:webHidden/>
+              </w:rPr>
+              <w:tab/>
+            </w:r>
+            <w:r>
+              <w:rPr>
+                <w:noProof/>
+                <w:webHidden/>
+              </w:rPr>
+              <w:fldChar w:fldCharType="begin"/>
+            </w:r>
+            <w:r>
+              <w:rPr>
+                <w:noProof/>
+                <w:webHidden/>
+              </w:rPr>
+              <w:instrText xml:space="preserve"> PAGEREF _Toc450680231 \h </w:instrText>
+            </w:r>
+            <w:r>
+              <w:rPr>
+                <w:noProof/>
+                <w:webHidden/>
+              </w:rPr>
+            </w:r>
+            <w:r>
+              <w:rPr>
+                <w:noProof/>
+                <w:webHidden/>
+              </w:rPr>
+              <w:fldChar w:fldCharType="separate"/>
+            </w:r>
+            <w:r>
+              <w:rPr>
+                <w:noProof/>
+                <w:webHidden/>
+              </w:rPr>
+              <w:t>5</w:t>
+            </w:r>
+            <w:r>
+              <w:rPr>
+                <w:noProof/>
+                <w:webHidden/>
+              </w:rPr>
+              <w:fldChar w:fldCharType="end"/>
+            </w:r>
+          </w:hyperlink>
+        </w:p>
+        <w:p>
+          <w:r>
+            <w:rPr>
+              <w:b/>
+              <w:bCs/>
+            </w:rPr>
+            <w:fldChar w:fldCharType="end"/>
+          </w:r>
+        </w:p>
+      </w:sdtContent>
+    </w:sdt>
+    <w:p>
+      <w:pPr>
+        <w:pStyle w:val="Ttulo1"/>
+      </w:pPr>
+    </w:p>
+    <w:p/>
+    <w:p/>
+    <w:p/>
+    <w:p/>
+    <w:p/>
+    <w:p/>
+    <w:p/>
+    <w:p/>
+    <w:p/>
+    <w:p/>
+    <w:p>
+      <w:pPr>
+        <w:pStyle w:val="Ttulo1"/>
+      </w:pPr>
+    </w:p>
+    <w:p/>
+    <w:p>
+      <w:pPr>
+        <w:pStyle w:val="Ttulo1"/>
+      </w:pPr>
+    </w:p>
+    <w:p/>
+    <w:p/>
+    <w:p/>
+    <w:p/>
+    <w:p/>
+    <w:p/>
+    <w:p/>
+    <w:p>
+      <w:pPr>
+        <w:pStyle w:val="Ttulo1"/>
+      </w:pPr>
+    </w:p>
+    <w:p/>
+    <w:p>
+      <w:pPr>
+        <w:spacing w:after="160" w:line="259" w:lineRule="auto"/>
+        <w:ind w:firstLine="0"/>
+        <w:jc w:val="left"/>
+      </w:pPr>
+      <w:r>
+        <w:br w:type="page"/>
+      </w:r>
+    </w:p>
+    <w:p/>
+    <w:p>
+      <w:pPr>
+        <w:pStyle w:val="Ttulo1"/>
+      </w:pPr>
+      <w:bookmarkStart w:id="1" w:name="_Toc450680228"/>
+      <w:r>
+        <w:t>Introdução</w:t>
+      </w:r>
+      <w:bookmarkEnd w:id="1"/>
+    </w:p>
+    <w:p/>
+    <w:p>
+      <w:pPr>
+        <w:ind w:firstLine="708"/>
+      </w:pPr>
+      <w:r>
+        <w:t>O trabalho propôs</w:t>
+      </w:r>
+      <w:r>
+        <w:t xml:space="preserve"> ao grupo</w:t>
+      </w:r>
+      <w:r>
+        <w:t xml:space="preserve"> </w:t>
+      </w:r>
+      <w:r>
+        <w:t>implementar</w:t>
+      </w:r>
+      <w:r>
+        <w:t xml:space="preserve"> um programa capaz de armazenar em um arquivo dados sobre determinados post</w:t>
+      </w:r>
+      <w:r>
+        <w:t>s, com a possibilidade de removê</w:t>
+      </w:r>
+      <w:r>
+        <w:t xml:space="preserve">-los, adicionar </w:t>
+      </w:r>
+      <w:r>
+        <w:t xml:space="preserve">novos </w:t>
+      </w:r>
+      <w:r>
+        <w:t xml:space="preserve">dados, </w:t>
+      </w:r>
+      <w:r>
+        <w:t>buscá-los</w:t>
+      </w:r>
+      <w:r>
+        <w:t xml:space="preserve"> utilizando uma chave primária ou uma chave secundária. </w:t>
+      </w:r>
+    </w:p>
+    <w:p>
+      <w:r>
         <w:tab/>
       </w:r>
-    </w:p>
-    <w:p>
-      <w:pPr>
-        <w:spacing w:after="0"/>
-        <w:jc w:val="center"/>
-        <w:rPr>
-          <w:rFonts w:ascii="Arial" w:hAnsi="Arial" w:cs="Arial"/>
-          <w:sz w:val="24"/>
-          <w:szCs w:val="24"/>
-        </w:rPr>
-      </w:pPr>
-    </w:p>
-    <w:p>
-      <w:pPr>
-        <w:spacing w:after="0"/>
-        <w:jc w:val="center"/>
-        <w:rPr>
-          <w:rFonts w:ascii="Arial" w:hAnsi="Arial" w:cs="Arial"/>
-          <w:sz w:val="24"/>
-          <w:szCs w:val="24"/>
-        </w:rPr>
-      </w:pPr>
-    </w:p>
-    <w:p>
-      <w:pPr>
-        <w:spacing w:after="0"/>
-        <w:jc w:val="center"/>
-        <w:rPr>
-          <w:rFonts w:ascii="Arial" w:hAnsi="Arial" w:cs="Arial"/>
-          <w:sz w:val="24"/>
-          <w:szCs w:val="24"/>
-        </w:rPr>
-      </w:pPr>
-    </w:p>
-    <w:p>
-      <w:pPr>
-        <w:spacing w:after="0"/>
-        <w:rPr>
-          <w:rFonts w:ascii="Arial" w:hAnsi="Arial" w:cs="Arial"/>
-          <w:sz w:val="24"/>
-          <w:szCs w:val="24"/>
-        </w:rPr>
-      </w:pPr>
-      <w:r>
-        <w:rPr>
-          <w:rFonts w:ascii="Arial" w:hAnsi="Arial" w:cs="Arial"/>
-          <w:sz w:val="24"/>
-          <w:szCs w:val="24"/>
-        </w:rPr>
-        <w:t xml:space="preserve">                </w:t>
-      </w:r>
-      <w:r>
-        <w:rPr>
-          <w:rFonts w:ascii="Arial" w:hAnsi="Arial" w:cs="Arial"/>
-          <w:sz w:val="24"/>
-          <w:szCs w:val="24"/>
-        </w:rPr>
-        <w:t xml:space="preserve">                        </w:t>
-      </w:r>
-    </w:p>
-    <w:p>
-      <w:pPr>
-        <w:spacing w:after="0"/>
-        <w:rPr>
-          <w:rFonts w:ascii="Arial" w:hAnsi="Arial" w:cs="Arial"/>
-          <w:sz w:val="24"/>
-          <w:szCs w:val="24"/>
-        </w:rPr>
-      </w:pPr>
-    </w:p>
-    <w:p>
-      <w:pPr>
-        <w:spacing w:after="0"/>
-        <w:jc w:val="center"/>
-        <w:rPr>
-          <w:rFonts w:ascii="Arial" w:hAnsi="Arial" w:cs="Arial"/>
-          <w:sz w:val="24"/>
-          <w:szCs w:val="24"/>
-        </w:rPr>
-      </w:pPr>
-      <w:r>
-        <w:rPr>
-          <w:rFonts w:ascii="Arial" w:hAnsi="Arial" w:cs="Arial"/>
-          <w:sz w:val="24"/>
-          <w:szCs w:val="24"/>
-        </w:rPr>
-        <w:t xml:space="preserve">Professora Vânia </w:t>
-      </w:r>
-    </w:p>
-    <w:p>
-      <w:pPr>
-        <w:spacing w:after="0"/>
-        <w:jc w:val="center"/>
-        <w:rPr>
-          <w:rFonts w:ascii="Arial" w:hAnsi="Arial" w:cs="Arial"/>
-          <w:sz w:val="24"/>
-          <w:szCs w:val="24"/>
-        </w:rPr>
-      </w:pPr>
-    </w:p>
-    <w:p>
-      <w:pPr>
-        <w:spacing w:after="0"/>
-        <w:jc w:val="center"/>
-        <w:rPr>
-          <w:rFonts w:ascii="Arial" w:hAnsi="Arial" w:cs="Arial"/>
-          <w:sz w:val="24"/>
-          <w:szCs w:val="24"/>
-        </w:rPr>
-      </w:pPr>
-      <w:r>
-        <w:rPr>
-          <w:rFonts w:ascii="Arial" w:hAnsi="Arial" w:cs="Arial"/>
-          <w:sz w:val="24"/>
-          <w:szCs w:val="24"/>
-        </w:rPr>
-        <w:t>Data: 04/05/2016</w:t>
+      <w:r>
+        <w:t xml:space="preserve">O objetivo </w:t>
+      </w:r>
+      <w:r>
+        <w:t xml:space="preserve">do trabalho </w:t>
+      </w:r>
+      <w:r>
+        <w:t>é</w:t>
+      </w:r>
+      <w:r>
+        <w:t xml:space="preserve"> pôr em prática </w:t>
+      </w:r>
+      <w:r>
+        <w:t xml:space="preserve">tudo o que </w:t>
+      </w:r>
+      <w:r>
+        <w:t>foi visto em sala de aula</w:t>
+      </w:r>
+      <w:r>
+        <w:t xml:space="preserve"> </w:t>
+      </w:r>
+      <w:r>
+        <w:t>na disciplina de Estrutura de Dados 2</w:t>
+      </w:r>
+      <w:r>
+        <w:t xml:space="preserve">, utilizando conceitos de armazenamento, buscas, organização, compactação e compressão do arquivo. </w:t>
       </w:r>
     </w:p>
     <w:p>
       <w:pPr>
         <w:spacing w:after="160" w:line="259" w:lineRule="auto"/>
-        <w:rPr>
-          <w:rFonts w:ascii="Arial" w:hAnsi="Arial" w:cs="Arial"/>
-          <w:sz w:val="24"/>
-          <w:szCs w:val="24"/>
-        </w:rPr>
-      </w:pPr>
-      <w:r>
-        <w:rPr>
-          <w:rFonts w:ascii="Arial" w:hAnsi="Arial" w:cs="Arial"/>
-          <w:sz w:val="24"/>
-          <w:szCs w:val="24"/>
-        </w:rPr>
+      </w:pPr>
+      <w:r>
         <w:br w:type="page"/>
       </w:r>
     </w:p>
@@ -415,51 +936,12 @@
       <w:pPr>
         <w:pStyle w:val="Ttulo1"/>
       </w:pPr>
-      <w:r>
-        <w:lastRenderedPageBreak/>
-        <w:t>Introdução</w:t>
-      </w:r>
-    </w:p>
-    <w:p/>
-    <w:p>
-      <w:pPr>
-        <w:ind w:firstLine="708"/>
-      </w:pPr>
-      <w:r>
-        <w:t>O trabalho propõe</w:t>
-      </w:r>
-      <w:r>
-        <w:t xml:space="preserve"> ao grupo</w:t>
-      </w:r>
-      <w:r>
-        <w:t xml:space="preserve"> fazer um programa capaz de armazenar em um arquivo, dados sobre determinados posts. Com a possibilidade de remove-los do arquivo, adicionar mais dados, buscar por dados utilizando uma chave primária ou uma chave secundária. </w:t>
-      </w:r>
-    </w:p>
-    <w:p>
-      <w:r>
-        <w:tab/>
-        <w:t xml:space="preserve">Acredito que o intuito do trabalho seja pôr em prática </w:t>
-      </w:r>
-      <w:r>
-        <w:t xml:space="preserve">tudo o que aprendemos até agora sobre estrutura de dados, utilizando conceitos de armazenamento, buscas, organização, compactação e compressão do arquivo. </w:t>
-      </w:r>
-    </w:p>
-    <w:p>
-      <w:pPr>
-        <w:spacing w:after="160" w:line="259" w:lineRule="auto"/>
-      </w:pPr>
-      <w:r>
-        <w:br w:type="page"/>
-      </w:r>
-    </w:p>
-    <w:p>
-      <w:pPr>
-        <w:pStyle w:val="Ttulo1"/>
-      </w:pPr>
+      <w:bookmarkStart w:id="2" w:name="_Toc450680229"/>
       <w:r>
         <w:lastRenderedPageBreak/>
         <w:t>Seção 1</w:t>
       </w:r>
+      <w:bookmarkEnd w:id="2"/>
     </w:p>
     <w:p>
       <w:pPr>
@@ -481,7 +963,13 @@
         <w:t>typedef</w:t>
       </w:r>
       <w:r>
-        <w:t xml:space="preserve"> para declara-la:</w:t>
+        <w:t xml:space="preserve"> para d</w:t>
+      </w:r>
+      <w:r>
+        <w:t>eclará</w:t>
+      </w:r>
+      <w:r>
+        <w:t>-la:</w:t>
       </w:r>
     </w:p>
     <w:p>
@@ -496,117 +984,131 @@
       <w:r>
         <w:tab/>
       </w:r>
-      <w:proofErr w:type="gramStart"/>
       <w:r>
         <w:rPr>
           <w:b/>
           <w:i/>
         </w:rPr>
-        <w:t>typedef</w:t>
-      </w:r>
-      <w:proofErr w:type="gramEnd"/>
+        <w:t>typedef struct</w:t>
+      </w:r>
+      <w:r>
+        <w:rPr>
+          <w:i/>
+        </w:rPr>
+        <w:t xml:space="preserve"> post{</w:t>
+      </w:r>
+    </w:p>
+    <w:p>
+      <w:pPr>
+        <w:rPr>
+          <w:i/>
+        </w:rPr>
+      </w:pPr>
+      <w:r>
+        <w:rPr>
+          <w:i/>
+        </w:rPr>
+        <w:tab/>
+      </w:r>
+      <w:r>
+        <w:rPr>
+          <w:i/>
+        </w:rPr>
+        <w:tab/>
+        <w:t>...</w:t>
+      </w:r>
+    </w:p>
+    <w:p>
+      <w:pPr>
+        <w:rPr>
+          <w:i/>
+        </w:rPr>
+      </w:pPr>
+      <w:r>
+        <w:rPr>
+          <w:i/>
+        </w:rPr>
+        <w:tab/>
+      </w:r>
+      <w:r>
+        <w:rPr>
+          <w:i/>
+        </w:rPr>
+        <w:tab/>
+      </w:r>
+      <w:r>
+        <w:rPr>
+          <w:i/>
+        </w:rPr>
+        <w:t>} post;</w:t>
+      </w:r>
+    </w:p>
+    <w:p>
+      <w:r>
+        <w:rPr>
+          <w:i/>
+        </w:rPr>
+        <w:tab/>
+      </w:r>
+      <w:r>
+        <w:t>Logo, sempre que queremos usá</w:t>
+      </w:r>
+      <w:r>
+        <w:t xml:space="preserve">-la chamamos a estrutura com o tipo </w:t>
+      </w:r>
       <w:r>
         <w:rPr>
           <w:b/>
           <w:i/>
         </w:rPr>
-        <w:t xml:space="preserve"> struct</w:t>
-      </w:r>
-      <w:r>
-        <w:rPr>
-          <w:i/>
-        </w:rPr>
-        <w:t xml:space="preserve"> post{</w:t>
-      </w:r>
-    </w:p>
-    <w:p>
-      <w:pPr>
-        <w:rPr>
-          <w:i/>
-        </w:rPr>
-      </w:pPr>
-      <w:r>
-        <w:rPr>
-          <w:i/>
-        </w:rPr>
+        <w:t>post</w:t>
+      </w:r>
+      <w:r>
+        <w:t>.</w:t>
+      </w:r>
+    </w:p>
+    <w:p>
+      <w:r>
         <w:tab/>
-      </w:r>
-      <w:r>
-        <w:rPr>
-          <w:i/>
-        </w:rPr>
-        <w:tab/>
-        <w:t>...</w:t>
-      </w:r>
-    </w:p>
-    <w:p>
-      <w:pPr>
-        <w:rPr>
-          <w:i/>
-        </w:rPr>
-      </w:pPr>
-      <w:r>
-        <w:rPr>
-          <w:i/>
-        </w:rPr>
-        <w:tab/>
-      </w:r>
-      <w:r>
-        <w:rPr>
-          <w:i/>
-        </w:rPr>
-        <w:tab/>
-      </w:r>
-      <w:r>
-        <w:rPr>
-          <w:i/>
-        </w:rPr>
-        <w:t>} post;</w:t>
-      </w:r>
-    </w:p>
-    <w:p>
-      <w:r>
-        <w:rPr>
-          <w:i/>
-        </w:rPr>
-        <w:tab/>
-      </w:r>
-      <w:r>
-        <w:t xml:space="preserve">Logo, sempre que queremos usa-la chamamos a estrutura com o tipo </w:t>
+        <w:t xml:space="preserve">Considerando os seguintes dados a respeito de um post : TEXT, USER, COORDINATES, LIKE_COUNT, LANGUAGE, SHARE_COUNT, VIEWS_COUNT. Definimos o corpo de nossas estruturas com um </w:t>
       </w:r>
       <w:r>
         <w:rPr>
           <w:b/>
           <w:i/>
         </w:rPr>
-        <w:t>post</w:t>
+        <w:t>text[150]</w:t>
+      </w:r>
+      <w:r>
+        <w:t>, que significa o texto do post, com no máximo 150 caracteres, para não ficar com um texto muito longo</w:t>
+      </w:r>
+      <w:r>
+        <w:t xml:space="preserve"> no formato </w:t>
+      </w:r>
+      <w:r>
+        <w:rPr>
+          <w:b/>
+        </w:rPr>
+        <w:t>char</w:t>
       </w:r>
       <w:r>
         <w:t>.</w:t>
       </w:r>
-    </w:p>
-    <w:p>
-      <w:r>
-        <w:tab/>
-        <w:t xml:space="preserve">Considerando os seguintes dados a respeito de um </w:t>
-      </w:r>
-      <w:proofErr w:type="gramStart"/>
-      <w:r>
-        <w:t>post :</w:t>
-      </w:r>
-      <w:proofErr w:type="gramEnd"/>
-      <w:r>
-        <w:t xml:space="preserve"> TEXT, USER, COORDINATES, LIKE_COUNT, LANGUAGE, SHARE_COUNT, VIEWS_COUNT. Definimos o corpo de nossas estruturas com um </w:t>
+      <w:r>
+        <w:rPr>
+          <w:b/>
+        </w:rPr>
+        <w:t xml:space="preserve"> </w:t>
       </w:r>
       <w:r>
         <w:rPr>
           <w:b/>
           <w:i/>
         </w:rPr>
-        <w:t>text[150]</w:t>
-      </w:r>
-      <w:r>
-        <w:t>, que significa o texto do post, com no máximo 150 caracteres, para não ficar com um texto muito longo</w:t>
+        <w:t>User[50]</w:t>
+      </w:r>
+      <w:r>
+        <w:t>, que contém o nome do usuário que postou o post, com no máximo 50 caracteres, que achamos um bom tamanho para poder dar um nome completo</w:t>
       </w:r>
       <w:r>
         <w:t xml:space="preserve"> no formato </w:t>
@@ -618,26 +1120,20 @@
         <w:t>char</w:t>
       </w:r>
       <w:r>
-        <w:t>.</w:t>
-      </w:r>
-      <w:r>
-        <w:rPr>
-          <w:b/>
-        </w:rPr>
-        <w:t xml:space="preserve"> </w:t>
+        <w:t xml:space="preserve">. Um </w:t>
       </w:r>
       <w:r>
         <w:rPr>
           <w:b/>
           <w:i/>
         </w:rPr>
-        <w:t>User[50]</w:t>
-      </w:r>
-      <w:r>
-        <w:t>, que contém o nome do usuário que postou o post, com no máximo 50 caracteres, que achamos um bom tamanho para poder dar um nome completo</w:t>
-      </w:r>
-      <w:r>
-        <w:t xml:space="preserve"> no formato </w:t>
+        <w:t>coordinates[20]</w:t>
+      </w:r>
+      <w:r>
+        <w:t xml:space="preserve">, que seria uma possibilidade de identificar o usuário que postou o post, sem precisar do nome dele, </w:t>
+      </w:r>
+      <w:r>
+        <w:t xml:space="preserve">tipo </w:t>
       </w:r>
       <w:r>
         <w:rPr>
@@ -646,39 +1142,45 @@
         <w:t>char</w:t>
       </w:r>
       <w:r>
-        <w:t xml:space="preserve">. Um </w:t>
+        <w:t xml:space="preserve">. Um contador de curtidas do post </w:t>
       </w:r>
       <w:r>
         <w:rPr>
           <w:b/>
           <w:i/>
         </w:rPr>
-        <w:t>coordinates[20]</w:t>
-      </w:r>
-      <w:r>
-        <w:t xml:space="preserve">, que seria uma possibilidade de identificar o usuário que postou o post, sem precisar do nome dele, </w:t>
-      </w:r>
-      <w:r>
-        <w:t xml:space="preserve">tipo </w:t>
+        <w:t>like_count</w:t>
+      </w:r>
+      <w:r>
+        <w:t xml:space="preserve">, definido com o tipo </w:t>
       </w:r>
       <w:r>
         <w:rPr>
           <w:b/>
         </w:rPr>
+        <w:t>int</w:t>
+      </w:r>
+      <w:r>
+        <w:t xml:space="preserve">. O idioma do post, declarado no formato </w:t>
+      </w:r>
+      <w:r>
+        <w:rPr>
+          <w:b/>
+        </w:rPr>
         <w:t>char</w:t>
       </w:r>
       <w:r>
-        <w:t xml:space="preserve">. Um contador de curtidas do post </w:t>
+        <w:t xml:space="preserve"> </w:t>
       </w:r>
       <w:r>
         <w:rPr>
           <w:b/>
           <w:i/>
         </w:rPr>
-        <w:t>like_count</w:t>
-      </w:r>
-      <w:r>
-        <w:t xml:space="preserve">, definido com o tipo </w:t>
+        <w:t>language[30]</w:t>
+      </w:r>
+      <w:r>
+        <w:t xml:space="preserve">, o tamanho do language está de bom tamanho para as linguagens mais comumente usadas nos posts. Temos também um contador de compartilhadas e visualizações do post declarados ambos com tipo </w:t>
       </w:r>
       <w:r>
         <w:rPr>
@@ -687,65 +1189,37 @@
         <w:t>int</w:t>
       </w:r>
       <w:r>
-        <w:t xml:space="preserve">. O idioma do post, declarado no formato </w:t>
-      </w:r>
-      <w:r>
-        <w:rPr>
-          <w:b/>
-        </w:rPr>
-        <w:t>char</w:t>
-      </w:r>
-      <w:r>
-        <w:t xml:space="preserve"> </w:t>
+        <w:t xml:space="preserve"> com o nome de </w:t>
       </w:r>
       <w:r>
         <w:rPr>
           <w:b/>
           <w:i/>
         </w:rPr>
-        <w:t>language[30]</w:t>
-      </w:r>
-      <w:r>
-        <w:t xml:space="preserve">, o tamanho do language está de bom tamanho para as linguagens mais comumente usadas nos posts. Temos também um contador de compartilhadas e visualizações do post declarados ambos com tipo </w:t>
-      </w:r>
-      <w:r>
-        <w:rPr>
-          <w:b/>
-        </w:rPr>
-        <w:t>int</w:t>
-      </w:r>
-      <w:r>
-        <w:t xml:space="preserve"> com o nome de </w:t>
+        <w:t>share_count</w:t>
       </w:r>
       <w:r>
         <w:rPr>
           <w:b/>
           <w:i/>
         </w:rPr>
-        <w:t>share_count</w:t>
+        <w:t xml:space="preserve"> </w:t>
+      </w:r>
+      <w:r>
+        <w:t xml:space="preserve">e </w:t>
       </w:r>
       <w:r>
         <w:rPr>
           <w:b/>
           <w:i/>
         </w:rPr>
-        <w:t xml:space="preserve"> </w:t>
-      </w:r>
-      <w:r>
-        <w:t xml:space="preserve">e </w:t>
+        <w:t>views_count</w:t>
       </w:r>
       <w:r>
         <w:rPr>
           <w:b/>
           <w:i/>
         </w:rPr>
-        <w:t>views_count</w:t>
-      </w:r>
-      <w:r>
-        <w:rPr>
-          <w:b/>
-          <w:i/>
-        </w:rPr>
         <w:t xml:space="preserve"> </w:t>
       </w:r>
       <w:r>
@@ -766,14 +1240,38 @@
     </w:p>
     <w:p>
       <w:pPr>
-        <w:rPr>
+        <w:spacing w:after="200" w:line="276" w:lineRule="auto"/>
+        <w:ind w:firstLine="0"/>
+        <w:jc w:val="left"/>
+        <w:rPr>
+          <w:rFonts w:cs="Arial"/>
+          <w:szCs w:val="24"/>
+        </w:rPr>
+      </w:pPr>
+      <w:r>
+        <w:rPr>
+          <w:rFonts w:cs="Arial"/>
+          <w:szCs w:val="24"/>
+        </w:rPr>
+        <w:tab/>
+        <w:t xml:space="preserve">Com este corpo de estrutura, acabaríamos com uma estrutura definida de acordo com a tabela 1 abaixo: </w:t>
+      </w:r>
+    </w:p>
+    <w:p>
+      <w:pPr>
+        <w:spacing w:after="200" w:line="276" w:lineRule="auto"/>
+        <w:ind w:firstLine="0"/>
+        <w:jc w:val="left"/>
+        <w:rPr>
+          <w:rFonts w:ascii="Calibri" w:hAnsi="Calibri"/>
           <w:b/>
+          <w:sz w:val="22"/>
         </w:rPr>
       </w:pPr>
     </w:p>
     <w:tbl>
       <w:tblPr>
-        <w:tblStyle w:val="Tabelacomgrade"/>
+        <w:tblStyle w:val="Tabelacomgrade1"/>
         <w:tblW w:w="9391" w:type="dxa"/>
         <w:tblBorders>
           <w:top w:val="none" w:sz="0" w:space="0" w:color="auto"/>
@@ -805,14 +1303,20 @@
           </w:tcPr>
           <w:p>
             <w:pPr>
+              <w:spacing w:after="200" w:line="276" w:lineRule="auto"/>
+              <w:ind w:firstLine="0"/>
               <w:jc w:val="center"/>
               <w:rPr>
+                <w:rFonts w:ascii="Calibri" w:hAnsi="Calibri"/>
                 <w:b/>
+                <w:sz w:val="22"/>
               </w:rPr>
             </w:pPr>
             <w:r>
               <w:rPr>
+                <w:rFonts w:ascii="Calibri" w:hAnsi="Calibri"/>
                 <w:b/>
+                <w:sz w:val="22"/>
               </w:rPr>
               <w:t>Tipo</w:t>
             </w:r>
@@ -827,14 +1331,20 @@
           </w:tcPr>
           <w:p>
             <w:pPr>
+              <w:spacing w:after="200" w:line="276" w:lineRule="auto"/>
+              <w:ind w:firstLine="0"/>
               <w:jc w:val="center"/>
               <w:rPr>
+                <w:rFonts w:ascii="Calibri" w:hAnsi="Calibri"/>
                 <w:b/>
+                <w:sz w:val="22"/>
               </w:rPr>
             </w:pPr>
             <w:r>
               <w:rPr>
+                <w:rFonts w:ascii="Calibri" w:hAnsi="Calibri"/>
                 <w:b/>
+                <w:sz w:val="22"/>
               </w:rPr>
               <w:t>Char</w:t>
             </w:r>
@@ -849,14 +1359,20 @@
           </w:tcPr>
           <w:p>
             <w:pPr>
+              <w:spacing w:after="200" w:line="276" w:lineRule="auto"/>
+              <w:ind w:firstLine="0"/>
               <w:jc w:val="center"/>
               <w:rPr>
+                <w:rFonts w:ascii="Calibri" w:hAnsi="Calibri"/>
                 <w:b/>
+                <w:sz w:val="22"/>
               </w:rPr>
             </w:pPr>
             <w:r>
               <w:rPr>
+                <w:rFonts w:ascii="Calibri" w:hAnsi="Calibri"/>
                 <w:b/>
+                <w:sz w:val="22"/>
               </w:rPr>
               <w:t>Char</w:t>
             </w:r>
@@ -871,14 +1387,20 @@
           </w:tcPr>
           <w:p>
             <w:pPr>
+              <w:spacing w:after="200" w:line="276" w:lineRule="auto"/>
+              <w:ind w:firstLine="0"/>
               <w:jc w:val="center"/>
               <w:rPr>
+                <w:rFonts w:ascii="Calibri" w:hAnsi="Calibri"/>
                 <w:b/>
+                <w:sz w:val="22"/>
               </w:rPr>
             </w:pPr>
             <w:r>
               <w:rPr>
+                <w:rFonts w:ascii="Calibri" w:hAnsi="Calibri"/>
                 <w:b/>
+                <w:sz w:val="22"/>
               </w:rPr>
               <w:t>Char</w:t>
             </w:r>
@@ -893,14 +1415,20 @@
           </w:tcPr>
           <w:p>
             <w:pPr>
+              <w:spacing w:after="200" w:line="276" w:lineRule="auto"/>
+              <w:ind w:firstLine="0"/>
               <w:jc w:val="center"/>
               <w:rPr>
+                <w:rFonts w:ascii="Calibri" w:hAnsi="Calibri"/>
                 <w:b/>
+                <w:sz w:val="22"/>
               </w:rPr>
             </w:pPr>
             <w:r>
               <w:rPr>
+                <w:rFonts w:ascii="Calibri" w:hAnsi="Calibri"/>
                 <w:b/>
+                <w:sz w:val="22"/>
               </w:rPr>
               <w:t>Int</w:t>
             </w:r>
@@ -915,14 +1443,20 @@
           </w:tcPr>
           <w:p>
             <w:pPr>
+              <w:spacing w:after="200" w:line="276" w:lineRule="auto"/>
+              <w:ind w:firstLine="0"/>
               <w:jc w:val="center"/>
               <w:rPr>
+                <w:rFonts w:ascii="Calibri" w:hAnsi="Calibri"/>
                 <w:b/>
+                <w:sz w:val="22"/>
               </w:rPr>
             </w:pPr>
             <w:r>
               <w:rPr>
+                <w:rFonts w:ascii="Calibri" w:hAnsi="Calibri"/>
                 <w:b/>
+                <w:sz w:val="22"/>
               </w:rPr>
               <w:t>Char</w:t>
             </w:r>
@@ -937,14 +1471,20 @@
           </w:tcPr>
           <w:p>
             <w:pPr>
+              <w:spacing w:after="200" w:line="276" w:lineRule="auto"/>
+              <w:ind w:firstLine="0"/>
               <w:jc w:val="center"/>
               <w:rPr>
+                <w:rFonts w:ascii="Calibri" w:hAnsi="Calibri"/>
                 <w:b/>
+                <w:sz w:val="22"/>
               </w:rPr>
             </w:pPr>
             <w:r>
               <w:rPr>
+                <w:rFonts w:ascii="Calibri" w:hAnsi="Calibri"/>
                 <w:b/>
+                <w:sz w:val="22"/>
               </w:rPr>
               <w:t>Int</w:t>
             </w:r>
@@ -959,19 +1499,23 @@
           </w:tcPr>
           <w:p>
             <w:pPr>
+              <w:spacing w:after="200" w:line="276" w:lineRule="auto"/>
+              <w:ind w:firstLine="0"/>
               <w:jc w:val="center"/>
               <w:rPr>
+                <w:rFonts w:ascii="Calibri" w:hAnsi="Calibri"/>
                 <w:b/>
+                <w:sz w:val="22"/>
               </w:rPr>
             </w:pPr>
-            <w:proofErr w:type="gramStart"/>
-            <w:r>
-              <w:rPr>
+            <w:r>
+              <w:rPr>
+                <w:rFonts w:ascii="Calibri" w:hAnsi="Calibri"/>
                 <w:b/>
+                <w:sz w:val="22"/>
               </w:rPr>
               <w:t>int</w:t>
             </w:r>
-            <w:proofErr w:type="gramEnd"/>
           </w:p>
         </w:tc>
       </w:tr>
@@ -988,13 +1532,20 @@
           </w:tcPr>
           <w:p>
             <w:pPr>
-              <w:rPr>
+              <w:spacing w:after="200" w:line="276" w:lineRule="auto"/>
+              <w:ind w:firstLine="0"/>
+              <w:jc w:val="left"/>
+              <w:rPr>
+                <w:rFonts w:ascii="Calibri" w:hAnsi="Calibri"/>
                 <w:b/>
+                <w:sz w:val="22"/>
               </w:rPr>
             </w:pPr>
             <w:r>
               <w:rPr>
+                <w:rFonts w:ascii="Calibri" w:hAnsi="Calibri"/>
                 <w:b/>
+                <w:sz w:val="22"/>
               </w:rPr>
               <w:t>Nome</w:t>
             </w:r>
@@ -1011,7 +1562,20 @@
             </w:tcBorders>
           </w:tcPr>
           <w:p>
-            <w:r>
+            <w:pPr>
+              <w:spacing w:after="200" w:line="276" w:lineRule="auto"/>
+              <w:ind w:firstLine="0"/>
+              <w:jc w:val="left"/>
+              <w:rPr>
+                <w:rFonts w:ascii="Calibri" w:hAnsi="Calibri"/>
+                <w:sz w:val="22"/>
+              </w:rPr>
+            </w:pPr>
+            <w:r>
+              <w:rPr>
+                <w:rFonts w:ascii="Calibri" w:hAnsi="Calibri"/>
+                <w:sz w:val="22"/>
+              </w:rPr>
               <w:t xml:space="preserve">TEXT </w:t>
             </w:r>
           </w:p>
@@ -1027,7 +1591,20 @@
             </w:tcBorders>
           </w:tcPr>
           <w:p>
-            <w:r>
+            <w:pPr>
+              <w:spacing w:after="200" w:line="276" w:lineRule="auto"/>
+              <w:ind w:firstLine="0"/>
+              <w:jc w:val="left"/>
+              <w:rPr>
+                <w:rFonts w:ascii="Calibri" w:hAnsi="Calibri"/>
+                <w:sz w:val="22"/>
+              </w:rPr>
+            </w:pPr>
+            <w:r>
+              <w:rPr>
+                <w:rFonts w:ascii="Calibri" w:hAnsi="Calibri"/>
+                <w:sz w:val="22"/>
+              </w:rPr>
               <w:t>USER</w:t>
             </w:r>
           </w:p>
@@ -1043,7 +1620,20 @@
             </w:tcBorders>
           </w:tcPr>
           <w:p>
-            <w:r>
+            <w:pPr>
+              <w:spacing w:after="200" w:line="276" w:lineRule="auto"/>
+              <w:ind w:firstLine="0"/>
+              <w:jc w:val="left"/>
+              <w:rPr>
+                <w:rFonts w:ascii="Calibri" w:hAnsi="Calibri"/>
+                <w:sz w:val="22"/>
+              </w:rPr>
+            </w:pPr>
+            <w:r>
+              <w:rPr>
+                <w:rFonts w:ascii="Calibri" w:hAnsi="Calibri"/>
+                <w:sz w:val="22"/>
+              </w:rPr>
               <w:t>COORDINATES</w:t>
             </w:r>
           </w:p>
@@ -1059,7 +1649,20 @@
             </w:tcBorders>
           </w:tcPr>
           <w:p>
-            <w:r>
+            <w:pPr>
+              <w:spacing w:after="200" w:line="276" w:lineRule="auto"/>
+              <w:ind w:firstLine="0"/>
+              <w:jc w:val="left"/>
+              <w:rPr>
+                <w:rFonts w:ascii="Calibri" w:hAnsi="Calibri"/>
+                <w:sz w:val="22"/>
+              </w:rPr>
+            </w:pPr>
+            <w:r>
+              <w:rPr>
+                <w:rFonts w:ascii="Calibri" w:hAnsi="Calibri"/>
+                <w:sz w:val="22"/>
+              </w:rPr>
               <w:t>LIKE_COUNT</w:t>
             </w:r>
           </w:p>
@@ -1075,7 +1678,20 @@
             </w:tcBorders>
           </w:tcPr>
           <w:p>
-            <w:r>
+            <w:pPr>
+              <w:spacing w:after="200" w:line="276" w:lineRule="auto"/>
+              <w:ind w:firstLine="0"/>
+              <w:jc w:val="left"/>
+              <w:rPr>
+                <w:rFonts w:ascii="Calibri" w:hAnsi="Calibri"/>
+                <w:sz w:val="22"/>
+              </w:rPr>
+            </w:pPr>
+            <w:r>
+              <w:rPr>
+                <w:rFonts w:ascii="Calibri" w:hAnsi="Calibri"/>
+                <w:sz w:val="22"/>
+              </w:rPr>
               <w:t>LANGUAGE</w:t>
             </w:r>
           </w:p>
@@ -1091,7 +1707,20 @@
             </w:tcBorders>
           </w:tcPr>
           <w:p>
-            <w:r>
+            <w:pPr>
+              <w:spacing w:after="200" w:line="276" w:lineRule="auto"/>
+              <w:ind w:firstLine="0"/>
+              <w:jc w:val="left"/>
+              <w:rPr>
+                <w:rFonts w:ascii="Calibri" w:hAnsi="Calibri"/>
+                <w:sz w:val="22"/>
+              </w:rPr>
+            </w:pPr>
+            <w:r>
+              <w:rPr>
+                <w:rFonts w:ascii="Calibri" w:hAnsi="Calibri"/>
+                <w:sz w:val="22"/>
+              </w:rPr>
               <w:t>SHARE_COUNT</w:t>
             </w:r>
           </w:p>
@@ -1107,7 +1736,20 @@
             </w:tcBorders>
           </w:tcPr>
           <w:p>
-            <w:r>
+            <w:pPr>
+              <w:spacing w:after="200" w:line="276" w:lineRule="auto"/>
+              <w:ind w:firstLine="0"/>
+              <w:jc w:val="left"/>
+              <w:rPr>
+                <w:rFonts w:ascii="Calibri" w:hAnsi="Calibri"/>
+                <w:sz w:val="22"/>
+              </w:rPr>
+            </w:pPr>
+            <w:r>
+              <w:rPr>
+                <w:rFonts w:ascii="Calibri" w:hAnsi="Calibri"/>
+                <w:sz w:val="22"/>
+              </w:rPr>
               <w:t>VIEWS_COUNT</w:t>
             </w:r>
           </w:p>
@@ -1126,13 +1768,20 @@
           </w:tcPr>
           <w:p>
             <w:pPr>
-              <w:rPr>
+              <w:spacing w:after="200" w:line="276" w:lineRule="auto"/>
+              <w:ind w:firstLine="0"/>
+              <w:jc w:val="left"/>
+              <w:rPr>
+                <w:rFonts w:ascii="Calibri" w:hAnsi="Calibri"/>
                 <w:b/>
+                <w:sz w:val="22"/>
               </w:rPr>
             </w:pPr>
             <w:r>
               <w:rPr>
+                <w:rFonts w:ascii="Calibri" w:hAnsi="Calibri"/>
                 <w:b/>
+                <w:sz w:val="22"/>
               </w:rPr>
               <w:t>Tam.</w:t>
             </w:r>
@@ -1150,9 +1799,19 @@
           </w:tcPr>
           <w:p>
             <w:pPr>
+              <w:spacing w:after="200" w:line="276" w:lineRule="auto"/>
+              <w:ind w:firstLine="0"/>
               <w:jc w:val="center"/>
+              <w:rPr>
+                <w:rFonts w:ascii="Calibri" w:hAnsi="Calibri"/>
+                <w:sz w:val="22"/>
+              </w:rPr>
             </w:pPr>
             <w:r>
+              <w:rPr>
+                <w:rFonts w:ascii="Calibri" w:hAnsi="Calibri"/>
+                <w:sz w:val="22"/>
+              </w:rPr>
               <w:t>150</w:t>
             </w:r>
           </w:p>
@@ -1169,9 +1828,19 @@
           </w:tcPr>
           <w:p>
             <w:pPr>
+              <w:spacing w:after="200" w:line="276" w:lineRule="auto"/>
+              <w:ind w:firstLine="0"/>
               <w:jc w:val="center"/>
+              <w:rPr>
+                <w:rFonts w:ascii="Calibri" w:hAnsi="Calibri"/>
+                <w:sz w:val="22"/>
+              </w:rPr>
             </w:pPr>
             <w:r>
+              <w:rPr>
+                <w:rFonts w:ascii="Calibri" w:hAnsi="Calibri"/>
+                <w:sz w:val="22"/>
+              </w:rPr>
               <w:t>50</w:t>
             </w:r>
           </w:p>
@@ -1188,9 +1857,19 @@
           </w:tcPr>
           <w:p>
             <w:pPr>
+              <w:spacing w:after="200" w:line="276" w:lineRule="auto"/>
+              <w:ind w:firstLine="0"/>
               <w:jc w:val="center"/>
+              <w:rPr>
+                <w:rFonts w:ascii="Calibri" w:hAnsi="Calibri"/>
+                <w:sz w:val="22"/>
+              </w:rPr>
             </w:pPr>
             <w:r>
+              <w:rPr>
+                <w:rFonts w:ascii="Calibri" w:hAnsi="Calibri"/>
+                <w:sz w:val="22"/>
+              </w:rPr>
               <w:t>20</w:t>
             </w:r>
           </w:p>
@@ -1207,9 +1886,19 @@
           </w:tcPr>
           <w:p>
             <w:pPr>
+              <w:spacing w:after="200" w:line="276" w:lineRule="auto"/>
+              <w:ind w:firstLine="0"/>
               <w:jc w:val="center"/>
+              <w:rPr>
+                <w:rFonts w:ascii="Calibri" w:hAnsi="Calibri"/>
+                <w:sz w:val="22"/>
+              </w:rPr>
             </w:pPr>
             <w:r>
+              <w:rPr>
+                <w:rFonts w:ascii="Calibri" w:hAnsi="Calibri"/>
+                <w:sz w:val="22"/>
+              </w:rPr>
               <w:t>-</w:t>
             </w:r>
           </w:p>
@@ -1226,9 +1915,19 @@
           </w:tcPr>
           <w:p>
             <w:pPr>
+              <w:spacing w:after="200" w:line="276" w:lineRule="auto"/>
+              <w:ind w:firstLine="0"/>
               <w:jc w:val="center"/>
+              <w:rPr>
+                <w:rFonts w:ascii="Calibri" w:hAnsi="Calibri"/>
+                <w:sz w:val="22"/>
+              </w:rPr>
             </w:pPr>
             <w:r>
+              <w:rPr>
+                <w:rFonts w:ascii="Calibri" w:hAnsi="Calibri"/>
+                <w:sz w:val="22"/>
+              </w:rPr>
               <w:t>30</w:t>
             </w:r>
           </w:p>
@@ -1245,9 +1944,19 @@
           </w:tcPr>
           <w:p>
             <w:pPr>
+              <w:spacing w:after="200" w:line="276" w:lineRule="auto"/>
+              <w:ind w:firstLine="0"/>
               <w:jc w:val="center"/>
+              <w:rPr>
+                <w:rFonts w:ascii="Calibri" w:hAnsi="Calibri"/>
+                <w:sz w:val="22"/>
+              </w:rPr>
             </w:pPr>
             <w:r>
+              <w:rPr>
+                <w:rFonts w:ascii="Calibri" w:hAnsi="Calibri"/>
+                <w:sz w:val="22"/>
+              </w:rPr>
               <w:t>-</w:t>
             </w:r>
           </w:p>
@@ -1264,9 +1973,19 @@
           </w:tcPr>
           <w:p>
             <w:pPr>
+              <w:spacing w:after="200" w:line="276" w:lineRule="auto"/>
+              <w:ind w:firstLine="0"/>
               <w:jc w:val="center"/>
+              <w:rPr>
+                <w:rFonts w:ascii="Calibri" w:hAnsi="Calibri"/>
+                <w:sz w:val="22"/>
+              </w:rPr>
             </w:pPr>
             <w:r>
+              <w:rPr>
+                <w:rFonts w:ascii="Calibri" w:hAnsi="Calibri"/>
+                <w:sz w:val="22"/>
+              </w:rPr>
               <w:t>-</w:t>
             </w:r>
           </w:p>
@@ -1276,51 +1995,20 @@
     <w:p>
       <w:pPr>
         <w:rPr>
+          <w:rStyle w:val="nfaseSutil"/>
+        </w:rPr>
+      </w:pPr>
+      <w:r>
+        <w:rPr>
           <w:b/>
         </w:rPr>
-      </w:pPr>
-    </w:p>
-    <w:p>
-      <w:pPr>
+        <w:tab/>
+      </w:r>
+      <w:r>
         <w:rPr>
           <w:rStyle w:val="nfaseSutil"/>
         </w:rPr>
-      </w:pPr>
-      <w:r>
-        <w:rPr>
-          <w:b/>
-        </w:rPr>
-        <w:tab/>
-      </w:r>
-      <w:r>
-        <w:rPr>
-          <w:rStyle w:val="nfaseSutil"/>
-        </w:rPr>
         <w:t>Tabela 1 – Estrutura de um post.</w:t>
-      </w:r>
-    </w:p>
-    <w:p>
-      <w:pPr>
-        <w:rPr>
-          <w:rStyle w:val="nfaseSutil"/>
-          <w:i w:val="0"/>
-        </w:rPr>
-      </w:pPr>
-    </w:p>
-    <w:p>
-      <w:pPr>
-        <w:spacing w:after="160" w:line="259" w:lineRule="auto"/>
-        <w:rPr>
-          <w:rStyle w:val="nfaseSutil"/>
-          <w:i w:val="0"/>
-        </w:rPr>
-      </w:pPr>
-      <w:r>
-        <w:rPr>
-          <w:rStyle w:val="nfaseSutil"/>
-          <w:i w:val="0"/>
-        </w:rPr>
-        <w:br w:type="page"/>
       </w:r>
     </w:p>
     <w:p>
@@ -1330,19 +2018,30 @@
           <w:rStyle w:val="nfaseSutil"/>
           <w:i w:val="0"/>
           <w:iCs w:val="0"/>
-          <w:color w:val="2E74B5" w:themeColor="accent1" w:themeShade="BF"/>
-        </w:rPr>
-      </w:pPr>
+          <w:color w:val="auto"/>
+        </w:rPr>
+      </w:pPr>
+      <w:bookmarkStart w:id="3" w:name="_Toc450680230"/>
       <w:r>
         <w:rPr>
           <w:rStyle w:val="nfaseSutil"/>
           <w:i w:val="0"/>
           <w:iCs w:val="0"/>
-          <w:color w:val="2E74B5" w:themeColor="accent1" w:themeShade="BF"/>
+          <w:color w:val="auto"/>
         </w:rPr>
         <w:lastRenderedPageBreak/>
-        <w:t>Seção 2</w:t>
-      </w:r>
+        <w:t>S</w:t>
+      </w:r>
+      <w:r>
+        <w:rPr>
+          <w:rStyle w:val="nfaseSutil"/>
+          <w:i w:val="0"/>
+          <w:iCs w:val="0"/>
+          <w:color w:val="auto"/>
+        </w:rPr>
+        <w:t>eção 2</w:t>
+      </w:r>
+      <w:bookmarkEnd w:id="3"/>
     </w:p>
     <w:p/>
     <w:p>
@@ -1353,6 +2052,7 @@
     <w:p>
       <w:pPr>
         <w:spacing w:after="160" w:line="259" w:lineRule="auto"/>
+        <w:jc w:val="left"/>
       </w:pPr>
       <w:r>
         <w:br w:type="page"/>
@@ -1362,30 +2062,176 @@
       <w:pPr>
         <w:pStyle w:val="Ttulo1"/>
       </w:pPr>
+      <w:bookmarkStart w:id="4" w:name="_Toc450680231"/>
       <w:r>
         <w:lastRenderedPageBreak/>
-        <w:t>Código fonte do programa</w:t>
-      </w:r>
-    </w:p>
-    <w:p/>
+        <w:t>Conclusão</w:t>
+      </w:r>
+      <w:bookmarkEnd w:id="4"/>
+      <w:r>
+        <w:t xml:space="preserve"> </w:t>
+      </w:r>
+    </w:p>
     <w:p>
       <w:r>
         <w:tab/>
-      </w:r>
-      <w:bookmarkStart w:id="0" w:name="_GoBack"/>
-      <w:bookmarkEnd w:id="0"/>
-      <w:r>
         <w:t xml:space="preserve"> </w:t>
       </w:r>
     </w:p>
     <w:sectPr>
+      <w:footerReference w:type="even" r:id="rId8"/>
+      <w:footerReference w:type="default" r:id="rId9"/>
       <w:pgSz w:w="11906" w:h="16838"/>
       <w:pgMar w:top="1417" w:right="1701" w:bottom="1417" w:left="1701" w:header="708" w:footer="708" w:gutter="0"/>
+      <w:pgNumType w:start="0"/>
       <w:cols w:space="708"/>
+      <w:titlePg/>
       <w:docGrid w:linePitch="360"/>
     </w:sectPr>
   </w:body>
 </w:document>
+</file>
+
+<file path=word/endnotes.xml><?xml version="1.0" encoding="utf-8"?>
+<w:endnotes xmlns:wpc="http://schemas.microsoft.com/office/word/2010/wordprocessingCanvas" xmlns:mc="http://schemas.openxmlformats.org/markup-compatibility/2006" xmlns:o="urn:schemas-microsoft-com:office:office" xmlns:r="http://schemas.openxmlformats.org/officeDocument/2006/relationships" xmlns:m="http://schemas.openxmlformats.org/officeDocument/2006/math" xmlns:v="urn:schemas-microsoft-com:vml" xmlns:wp14="http://schemas.microsoft.com/office/word/2010/wordprocessingDrawing" xmlns:wp="http://schemas.openxmlformats.org/drawingml/2006/wordprocessingDrawing" xmlns:w10="urn:schemas-microsoft-com:office:word" xmlns:w="http://schemas.openxmlformats.org/wordprocessingml/2006/main" xmlns:w14="http://schemas.microsoft.com/office/word/2010/wordml" xmlns:w15="http://schemas.microsoft.com/office/word/2012/wordml" xmlns:wpg="http://schemas.microsoft.com/office/word/2010/wordprocessingGroup" xmlns:wpi="http://schemas.microsoft.com/office/word/2010/wordprocessingInk" xmlns:wne="http://schemas.microsoft.com/office/word/2006/wordml" xmlns:wps="http://schemas.microsoft.com/office/word/2010/wordprocessingShape" mc:Ignorable="w14 w15 wp14">
+  <w:endnote w:type="separator" w:id="-1">
+    <w:p>
+      <w:pPr>
+        <w:spacing w:line="240" w:lineRule="auto"/>
+      </w:pPr>
+      <w:r>
+        <w:separator/>
+      </w:r>
+    </w:p>
+  </w:endnote>
+  <w:endnote w:type="continuationSeparator" w:id="0">
+    <w:p>
+      <w:pPr>
+        <w:spacing w:line="240" w:lineRule="auto"/>
+      </w:pPr>
+      <w:r>
+        <w:continuationSeparator/>
+      </w:r>
+    </w:p>
+  </w:endnote>
+</w:endnotes>
+</file>
+
+<file path=word/footer1.xml><?xml version="1.0" encoding="utf-8"?>
+<w:ftr xmlns:wpc="http://schemas.microsoft.com/office/word/2010/wordprocessingCanvas" xmlns:mc="http://schemas.openxmlformats.org/markup-compatibility/2006" xmlns:o="urn:schemas-microsoft-com:office:office" xmlns:r="http://schemas.openxmlformats.org/officeDocument/2006/relationships" xmlns:m="http://schemas.openxmlformats.org/officeDocument/2006/math" xmlns:v="urn:schemas-microsoft-com:vml" xmlns:wp14="http://schemas.microsoft.com/office/word/2010/wordprocessingDrawing" xmlns:wp="http://schemas.openxmlformats.org/drawingml/2006/wordprocessingDrawing" xmlns:w10="urn:schemas-microsoft-com:office:word" xmlns:w="http://schemas.openxmlformats.org/wordprocessingml/2006/main" xmlns:w14="http://schemas.microsoft.com/office/word/2010/wordml" xmlns:w15="http://schemas.microsoft.com/office/word/2012/wordml" xmlns:wpg="http://schemas.microsoft.com/office/word/2010/wordprocessingGroup" xmlns:wpi="http://schemas.microsoft.com/office/word/2010/wordprocessingInk" xmlns:wne="http://schemas.microsoft.com/office/word/2006/wordml" xmlns:wps="http://schemas.microsoft.com/office/word/2010/wordprocessingShape" mc:Ignorable="w14 w15 wp14">
+  <w:sdt>
+    <w:sdtPr>
+      <w:id w:val="2114322869"/>
+      <w:docPartObj>
+        <w:docPartGallery w:val="Page Numbers (Bottom of Page)"/>
+        <w:docPartUnique/>
+      </w:docPartObj>
+    </w:sdtPr>
+    <w:sdtEndPr/>
+    <w:sdtContent>
+      <w:p>
+        <w:pPr>
+          <w:pStyle w:val="Rodap"/>
+          <w:jc w:val="right"/>
+        </w:pPr>
+        <w:r>
+          <w:fldChar w:fldCharType="begin"/>
+        </w:r>
+        <w:r>
+          <w:instrText>PAGE   \* MERGEFORMAT</w:instrText>
+        </w:r>
+        <w:r>
+          <w:fldChar w:fldCharType="separate"/>
+        </w:r>
+        <w:r>
+          <w:rPr>
+            <w:noProof/>
+          </w:rPr>
+          <w:t>2</w:t>
+        </w:r>
+        <w:r>
+          <w:fldChar w:fldCharType="end"/>
+        </w:r>
+      </w:p>
+    </w:sdtContent>
+  </w:sdt>
+  <w:p>
+    <w:pPr>
+      <w:pStyle w:val="Rodap"/>
+    </w:pPr>
+  </w:p>
+</w:ftr>
+</file>
+
+<file path=word/footer2.xml><?xml version="1.0" encoding="utf-8"?>
+<w:ftr xmlns:wpc="http://schemas.microsoft.com/office/word/2010/wordprocessingCanvas" xmlns:mc="http://schemas.openxmlformats.org/markup-compatibility/2006" xmlns:o="urn:schemas-microsoft-com:office:office" xmlns:r="http://schemas.openxmlformats.org/officeDocument/2006/relationships" xmlns:m="http://schemas.openxmlformats.org/officeDocument/2006/math" xmlns:v="urn:schemas-microsoft-com:vml" xmlns:wp14="http://schemas.microsoft.com/office/word/2010/wordprocessingDrawing" xmlns:wp="http://schemas.openxmlformats.org/drawingml/2006/wordprocessingDrawing" xmlns:w10="urn:schemas-microsoft-com:office:word" xmlns:w="http://schemas.openxmlformats.org/wordprocessingml/2006/main" xmlns:w14="http://schemas.microsoft.com/office/word/2010/wordml" xmlns:w15="http://schemas.microsoft.com/office/word/2012/wordml" xmlns:wpg="http://schemas.microsoft.com/office/word/2010/wordprocessingGroup" xmlns:wpi="http://schemas.microsoft.com/office/word/2010/wordprocessingInk" xmlns:wne="http://schemas.microsoft.com/office/word/2006/wordml" xmlns:wps="http://schemas.microsoft.com/office/word/2010/wordprocessingShape" mc:Ignorable="w14 w15 wp14">
+  <w:sdt>
+    <w:sdtPr>
+      <w:id w:val="199757817"/>
+      <w:docPartObj>
+        <w:docPartGallery w:val="Page Numbers (Bottom of Page)"/>
+        <w:docPartUnique/>
+      </w:docPartObj>
+    </w:sdtPr>
+    <w:sdtEndPr/>
+    <w:sdtContent>
+      <w:p>
+        <w:pPr>
+          <w:pStyle w:val="Rodap"/>
+          <w:jc w:val="right"/>
+        </w:pPr>
+        <w:r>
+          <w:fldChar w:fldCharType="begin"/>
+        </w:r>
+        <w:r>
+          <w:instrText>PAGE   \* MERGEFORMAT</w:instrText>
+        </w:r>
+        <w:r>
+          <w:fldChar w:fldCharType="separate"/>
+        </w:r>
+        <w:r>
+          <w:rPr>
+            <w:noProof/>
+          </w:rPr>
+          <w:t>1</w:t>
+        </w:r>
+        <w:r>
+          <w:fldChar w:fldCharType="end"/>
+        </w:r>
+      </w:p>
+    </w:sdtContent>
+  </w:sdt>
+  <w:p>
+    <w:pPr>
+      <w:pStyle w:val="Rodap"/>
+    </w:pPr>
+  </w:p>
+</w:ftr>
+</file>
+
+<file path=word/footnotes.xml><?xml version="1.0" encoding="utf-8"?>
+<w:footnotes xmlns:wpc="http://schemas.microsoft.com/office/word/2010/wordprocessingCanvas" xmlns:mc="http://schemas.openxmlformats.org/markup-compatibility/2006" xmlns:o="urn:schemas-microsoft-com:office:office" xmlns:r="http://schemas.openxmlformats.org/officeDocument/2006/relationships" xmlns:m="http://schemas.openxmlformats.org/officeDocument/2006/math" xmlns:v="urn:schemas-microsoft-com:vml" xmlns:wp14="http://schemas.microsoft.com/office/word/2010/wordprocessingDrawing" xmlns:wp="http://schemas.openxmlformats.org/drawingml/2006/wordprocessingDrawing" xmlns:w10="urn:schemas-microsoft-com:office:word" xmlns:w="http://schemas.openxmlformats.org/wordprocessingml/2006/main" xmlns:w14="http://schemas.microsoft.com/office/word/2010/wordml" xmlns:w15="http://schemas.microsoft.com/office/word/2012/wordml" xmlns:wpg="http://schemas.microsoft.com/office/word/2010/wordprocessingGroup" xmlns:wpi="http://schemas.microsoft.com/office/word/2010/wordprocessingInk" xmlns:wne="http://schemas.microsoft.com/office/word/2006/wordml" xmlns:wps="http://schemas.microsoft.com/office/word/2010/wordprocessingShape" mc:Ignorable="w14 w15 wp14">
+  <w:footnote w:type="separator" w:id="-1">
+    <w:p>
+      <w:pPr>
+        <w:spacing w:line="240" w:lineRule="auto"/>
+      </w:pPr>
+      <w:r>
+        <w:separator/>
+      </w:r>
+    </w:p>
+  </w:footnote>
+  <w:footnote w:type="continuationSeparator" w:id="0">
+    <w:p>
+      <w:pPr>
+        <w:spacing w:line="240" w:lineRule="auto"/>
+      </w:pPr>
+      <w:r>
+        <w:continuationSeparator/>
+      </w:r>
+    </w:p>
+  </w:footnote>
+</w:footnotes>
 </file>
 
 <file path=word/styles.xml><?xml version="1.0" encoding="utf-8"?>
@@ -1781,12 +2627,15 @@
   <w:style w:type="paragraph" w:default="1" w:styleId="Normal">
     <w:name w:val="Normal"/>
     <w:qFormat/>
-    <w:rsid w:val="003A0D3D"/>
+    <w:rsid w:val="0084373D"/>
     <w:pPr>
-      <w:spacing w:after="200" w:line="276" w:lineRule="auto"/>
+      <w:spacing w:after="0" w:line="360" w:lineRule="auto"/>
+      <w:ind w:firstLine="709"/>
+      <w:jc w:val="both"/>
     </w:pPr>
     <w:rPr>
-      <w:rFonts w:ascii="Calibri" w:eastAsia="Calibri" w:hAnsi="Calibri" w:cs="Times New Roman"/>
+      <w:rFonts w:ascii="Arial" w:eastAsia="Calibri" w:hAnsi="Arial" w:cs="Times New Roman"/>
+      <w:sz w:val="24"/>
     </w:rPr>
   </w:style>
   <w:style w:type="paragraph" w:styleId="Ttulo1">
@@ -1796,17 +2645,16 @@
     <w:link w:val="Ttulo1Char"/>
     <w:uiPriority w:val="9"/>
     <w:qFormat/>
-    <w:rsid w:val="003A0D3D"/>
+    <w:rsid w:val="00C04432"/>
     <w:pPr>
       <w:keepNext/>
       <w:keepLines/>
-      <w:spacing w:before="240" w:after="0"/>
+      <w:jc w:val="center"/>
       <w:outlineLvl w:val="0"/>
     </w:pPr>
     <w:rPr>
-      <w:rFonts w:asciiTheme="majorHAnsi" w:eastAsiaTheme="majorEastAsia" w:hAnsiTheme="majorHAnsi" w:cstheme="majorBidi"/>
-      <w:color w:val="2E74B5" w:themeColor="accent1" w:themeShade="BF"/>
-      <w:sz w:val="32"/>
+      <w:rFonts w:eastAsiaTheme="majorEastAsia" w:cstheme="majorBidi"/>
+      <w:sz w:val="28"/>
       <w:szCs w:val="32"/>
     </w:rPr>
   </w:style>
@@ -1822,7 +2670,7 @@
     <w:pPr>
       <w:keepNext/>
       <w:keepLines/>
-      <w:spacing w:before="40" w:after="0"/>
+      <w:spacing w:before="40"/>
       <w:outlineLvl w:val="1"/>
     </w:pPr>
     <w:rPr>
@@ -1868,7 +2716,7 @@
     <w:qFormat/>
     <w:rsid w:val="003A0D3D"/>
     <w:pPr>
-      <w:spacing w:after="0" w:line="240" w:lineRule="auto"/>
+      <w:spacing w:line="240" w:lineRule="auto"/>
       <w:contextualSpacing/>
     </w:pPr>
     <w:rPr>
@@ -1898,11 +2746,10 @@
     <w:basedOn w:val="Fontepargpadro"/>
     <w:link w:val="Ttulo1"/>
     <w:uiPriority w:val="9"/>
-    <w:rsid w:val="003A0D3D"/>
+    <w:rsid w:val="00C04432"/>
     <w:rPr>
-      <w:rFonts w:asciiTheme="majorHAnsi" w:eastAsiaTheme="majorEastAsia" w:hAnsiTheme="majorHAnsi" w:cstheme="majorBidi"/>
-      <w:color w:val="2E74B5" w:themeColor="accent1" w:themeShade="BF"/>
-      <w:sz w:val="32"/>
+      <w:rFonts w:ascii="Arial" w:eastAsiaTheme="majorEastAsia" w:hAnsi="Arial" w:cstheme="majorBidi"/>
+      <w:sz w:val="28"/>
       <w:szCs w:val="32"/>
     </w:rPr>
   </w:style>
@@ -1960,6 +2807,165 @@
       <w:color w:val="2E74B5" w:themeColor="accent1" w:themeShade="BF"/>
       <w:sz w:val="26"/>
       <w:szCs w:val="26"/>
+    </w:rPr>
+  </w:style>
+  <w:style w:type="character" w:customStyle="1" w:styleId="apple-converted-space">
+    <w:name w:val="apple-converted-space"/>
+    <w:basedOn w:val="Fontepargpadro"/>
+    <w:rsid w:val="007D4E76"/>
+  </w:style>
+  <w:style w:type="paragraph" w:styleId="Cabealho">
+    <w:name w:val="header"/>
+    <w:basedOn w:val="Normal"/>
+    <w:link w:val="CabealhoChar"/>
+    <w:uiPriority w:val="99"/>
+    <w:unhideWhenUsed/>
+    <w:rsid w:val="007D4E76"/>
+    <w:pPr>
+      <w:tabs>
+        <w:tab w:val="center" w:pos="4252"/>
+        <w:tab w:val="right" w:pos="8504"/>
+      </w:tabs>
+      <w:spacing w:line="240" w:lineRule="auto"/>
+    </w:pPr>
+  </w:style>
+  <w:style w:type="character" w:customStyle="1" w:styleId="CabealhoChar">
+    <w:name w:val="Cabeçalho Char"/>
+    <w:basedOn w:val="Fontepargpadro"/>
+    <w:link w:val="Cabealho"/>
+    <w:uiPriority w:val="99"/>
+    <w:rsid w:val="007D4E76"/>
+    <w:rPr>
+      <w:rFonts w:ascii="Calibri" w:eastAsia="Calibri" w:hAnsi="Calibri" w:cs="Times New Roman"/>
+    </w:rPr>
+  </w:style>
+  <w:style w:type="paragraph" w:styleId="Rodap">
+    <w:name w:val="footer"/>
+    <w:basedOn w:val="Normal"/>
+    <w:link w:val="RodapChar"/>
+    <w:uiPriority w:val="99"/>
+    <w:unhideWhenUsed/>
+    <w:rsid w:val="007D4E76"/>
+    <w:pPr>
+      <w:tabs>
+        <w:tab w:val="center" w:pos="4252"/>
+        <w:tab w:val="right" w:pos="8504"/>
+      </w:tabs>
+      <w:spacing w:line="240" w:lineRule="auto"/>
+    </w:pPr>
+  </w:style>
+  <w:style w:type="character" w:customStyle="1" w:styleId="RodapChar">
+    <w:name w:val="Rodapé Char"/>
+    <w:basedOn w:val="Fontepargpadro"/>
+    <w:link w:val="Rodap"/>
+    <w:uiPriority w:val="99"/>
+    <w:rsid w:val="007D4E76"/>
+    <w:rPr>
+      <w:rFonts w:ascii="Calibri" w:eastAsia="Calibri" w:hAnsi="Calibri" w:cs="Times New Roman"/>
+    </w:rPr>
+  </w:style>
+  <w:style w:type="paragraph" w:styleId="CabealhodoSumrio">
+    <w:name w:val="TOC Heading"/>
+    <w:basedOn w:val="Ttulo1"/>
+    <w:next w:val="Normal"/>
+    <w:uiPriority w:val="39"/>
+    <w:unhideWhenUsed/>
+    <w:qFormat/>
+    <w:rsid w:val="0084373D"/>
+    <w:pPr>
+      <w:spacing w:line="259" w:lineRule="auto"/>
+      <w:ind w:firstLine="0"/>
+      <w:jc w:val="left"/>
+      <w:outlineLvl w:val="9"/>
+    </w:pPr>
+    <w:rPr>
+      <w:rFonts w:asciiTheme="majorHAnsi" w:hAnsiTheme="majorHAnsi"/>
+      <w:color w:val="2E74B5" w:themeColor="accent1" w:themeShade="BF"/>
+      <w:sz w:val="32"/>
+      <w:lang w:eastAsia="pt-BR"/>
+    </w:rPr>
+  </w:style>
+  <w:style w:type="paragraph" w:styleId="Sumrio1">
+    <w:name w:val="toc 1"/>
+    <w:basedOn w:val="Normal"/>
+    <w:next w:val="Normal"/>
+    <w:autoRedefine/>
+    <w:uiPriority w:val="39"/>
+    <w:unhideWhenUsed/>
+    <w:rsid w:val="0084373D"/>
+    <w:pPr>
+      <w:spacing w:after="100"/>
+    </w:pPr>
+  </w:style>
+  <w:style w:type="character" w:styleId="Hyperlink">
+    <w:name w:val="Hyperlink"/>
+    <w:basedOn w:val="Fontepargpadro"/>
+    <w:uiPriority w:val="99"/>
+    <w:unhideWhenUsed/>
+    <w:rsid w:val="0084373D"/>
+    <w:rPr>
+      <w:color w:val="0563C1" w:themeColor="hyperlink"/>
+      <w:u w:val="single"/>
+    </w:rPr>
+  </w:style>
+  <w:style w:type="table" w:customStyle="1" w:styleId="Tabelacomgrade1">
+    <w:name w:val="Tabela com grade1"/>
+    <w:basedOn w:val="Tabelanormal"/>
+    <w:next w:val="Tabelacomgrade"/>
+    <w:uiPriority w:val="39"/>
+    <w:rsid w:val="00C04432"/>
+    <w:pPr>
+      <w:spacing w:after="0" w:line="240" w:lineRule="auto"/>
+    </w:pPr>
+    <w:tblPr>
+      <w:tblBorders>
+        <w:top w:val="single" w:sz="4" w:space="0" w:color="auto"/>
+        <w:left w:val="single" w:sz="4" w:space="0" w:color="auto"/>
+        <w:bottom w:val="single" w:sz="4" w:space="0" w:color="auto"/>
+        <w:right w:val="single" w:sz="4" w:space="0" w:color="auto"/>
+        <w:insideH w:val="single" w:sz="4" w:space="0" w:color="auto"/>
+        <w:insideV w:val="single" w:sz="4" w:space="0" w:color="auto"/>
+      </w:tblBorders>
+    </w:tblPr>
+  </w:style>
+  <w:style w:type="paragraph" w:styleId="Textodenotaderodap">
+    <w:name w:val="footnote text"/>
+    <w:basedOn w:val="Normal"/>
+    <w:link w:val="TextodenotaderodapChar"/>
+    <w:uiPriority w:val="99"/>
+    <w:semiHidden/>
+    <w:unhideWhenUsed/>
+    <w:rsid w:val="00C04432"/>
+    <w:pPr>
+      <w:spacing w:line="240" w:lineRule="auto"/>
+    </w:pPr>
+    <w:rPr>
+      <w:sz w:val="20"/>
+      <w:szCs w:val="20"/>
+    </w:rPr>
+  </w:style>
+  <w:style w:type="character" w:customStyle="1" w:styleId="TextodenotaderodapChar">
+    <w:name w:val="Texto de nota de rodapé Char"/>
+    <w:basedOn w:val="Fontepargpadro"/>
+    <w:link w:val="Textodenotaderodap"/>
+    <w:uiPriority w:val="99"/>
+    <w:semiHidden/>
+    <w:rsid w:val="00C04432"/>
+    <w:rPr>
+      <w:rFonts w:ascii="Arial" w:eastAsia="Calibri" w:hAnsi="Arial" w:cs="Times New Roman"/>
+      <w:sz w:val="20"/>
+      <w:szCs w:val="20"/>
+    </w:rPr>
+  </w:style>
+  <w:style w:type="character" w:styleId="Refdenotaderodap">
+    <w:name w:val="footnote reference"/>
+    <w:basedOn w:val="Fontepargpadro"/>
+    <w:uiPriority w:val="99"/>
+    <w:semiHidden/>
+    <w:unhideWhenUsed/>
+    <w:rsid w:val="00C04432"/>
+    <w:rPr>
+      <w:vertAlign w:val="superscript"/>
     </w:rPr>
   </w:style>
 </w:styles>
@@ -2231,7 +3237,7 @@
 </file>
 
 <file path=customXml/itemProps1.xml><?xml version="1.0" encoding="utf-8"?>
-<ds:datastoreItem xmlns:ds="http://schemas.openxmlformats.org/officeDocument/2006/customXml" ds:itemID="{590B12E2-BC42-4C08-8B54-9E350164B43D}">
+<ds:datastoreItem xmlns:ds="http://schemas.openxmlformats.org/officeDocument/2006/customXml" ds:itemID="{51EAFEE6-96D6-4840-967C-4C50CCA841C9}">
   <ds:schemaRefs>
     <ds:schemaRef ds:uri="http://schemas.openxmlformats.org/officeDocument/2006/bibliography"/>
   </ds:schemaRefs>

</xml_diff>

<commit_message>
Adicionado os nomes no trabalho e atualizado para norma ABNT
</commit_message>
<xml_diff>
--- a/Trabalho Prático I.docx
+++ b/Trabalho Prático I.docx
@@ -97,8 +97,7 @@
       </w:pPr>
       <w:r>
         <w:rPr>
-          <w:rFonts w:ascii="Helvetica" w:hAnsi="Helvetica"/>
-          <w:color w:val="333333"/>
+          <w:rFonts w:cs="Arial"/>
           <w:shd w:val="clear" w:color="auto" w:fill="FFFFFF"/>
         </w:rPr>
         <w:t>Bruno Vedoveto Leandro</w:t>
@@ -106,8 +105,7 @@
       <w:r>
         <w:rPr>
           <w:rStyle w:val="apple-converted-space"/>
-          <w:rFonts w:ascii="Helvetica" w:hAnsi="Helvetica"/>
-          <w:color w:val="333333"/>
+          <w:rFonts w:cs="Arial"/>
           <w:shd w:val="clear" w:color="auto" w:fill="FFFFFF"/>
         </w:rPr>
         <w:t> </w:t>
@@ -118,15 +116,13 @@
         <w:jc w:val="center"/>
         <w:rPr>
           <w:rStyle w:val="apple-converted-space"/>
-          <w:rFonts w:ascii="Helvetica" w:hAnsi="Helvetica"/>
-          <w:color w:val="333333"/>
+          <w:rFonts w:cs="Arial"/>
           <w:shd w:val="clear" w:color="auto" w:fill="FFFFFF"/>
         </w:rPr>
       </w:pPr>
       <w:r>
         <w:rPr>
-          <w:rFonts w:ascii="Helvetica" w:hAnsi="Helvetica"/>
-          <w:color w:val="333333"/>
+          <w:rFonts w:cs="Arial"/>
           <w:shd w:val="clear" w:color="auto" w:fill="FFFFFF"/>
         </w:rPr>
         <w:t>Giovanna Cazelato Pires</w:t>
@@ -134,8 +130,7 @@
       <w:r>
         <w:rPr>
           <w:rStyle w:val="apple-converted-space"/>
-          <w:rFonts w:ascii="Helvetica" w:hAnsi="Helvetica"/>
-          <w:color w:val="333333"/>
+          <w:rFonts w:cs="Arial"/>
           <w:shd w:val="clear" w:color="auto" w:fill="FFFFFF"/>
         </w:rPr>
         <w:t> </w:t>
@@ -156,6 +151,8 @@
         </w:rPr>
         <w:t xml:space="preserve">Wesley Otto Garcia Utsunomiya </w:t>
       </w:r>
+      <w:bookmarkStart w:id="0" w:name="_GoBack"/>
+      <w:bookmarkEnd w:id="0"/>
     </w:p>
     <w:p>
       <w:pPr>
@@ -168,32 +165,11 @@
       <w:r>
         <w:rPr>
           <w:rFonts w:cs="Arial"/>
-          <w:color w:val="000000"/>
           <w:szCs w:val="24"/>
           <w:shd w:val="clear" w:color="auto" w:fill="FFFFFF"/>
         </w:rPr>
-        <w:t>Jonathan Henrique de O</w:t>
-      </w:r>
-      <w:r>
-        <w:rPr>
-          <w:rFonts w:cs="Arial"/>
-          <w:color w:val="000000"/>
-          <w:szCs w:val="24"/>
-          <w:shd w:val="clear" w:color="auto" w:fill="FFFFFF"/>
-        </w:rPr>
-        <w:t>liveir</w:t>
-      </w:r>
-      <w:r>
-        <w:rPr>
-          <w:rFonts w:cs="Arial"/>
-          <w:color w:val="000000"/>
-          <w:szCs w:val="24"/>
-          <w:shd w:val="clear" w:color="auto" w:fill="FFFFFF"/>
-        </w:rPr>
-        <w:t>a</w:t>
-      </w:r>
-      <w:bookmarkStart w:id="0" w:name="_GoBack"/>
-      <w:bookmarkEnd w:id="0"/>
+        <w:t>Jonathan Henrique de Oliveira</w:t>
+      </w:r>
     </w:p>
     <w:p>
       <w:pPr>
@@ -2193,7 +2169,7 @@
           <w:rPr>
             <w:noProof/>
           </w:rPr>
-          <w:t>1</w:t>
+          <w:t>5</w:t>
         </w:r>
         <w:r>
           <w:fldChar w:fldCharType="end"/>
@@ -3237,7 +3213,7 @@
 </file>
 
 <file path=customXml/itemProps1.xml><?xml version="1.0" encoding="utf-8"?>
-<ds:datastoreItem xmlns:ds="http://schemas.openxmlformats.org/officeDocument/2006/customXml" ds:itemID="{51EAFEE6-96D6-4840-967C-4C50CCA841C9}">
+<ds:datastoreItem xmlns:ds="http://schemas.openxmlformats.org/officeDocument/2006/customXml" ds:itemID="{CFA5273C-69A3-4718-B197-C431E2ED4DBC}">
   <ds:schemaRefs>
     <ds:schemaRef ds:uri="http://schemas.openxmlformats.org/officeDocument/2006/bibliography"/>
   </ds:schemaRefs>

</xml_diff>